<commit_message>
Add checkbox for enabling taking pictures
</commit_message>
<xml_diff>
--- a/docs/Minimax-and-variants.docx
+++ b/docs/Minimax-and-variants.docx
@@ -3,6 +3,9 @@
 <w:document xmlns:wpc="http://schemas.microsoft.com/office/word/2010/wordprocessingCanvas" xmlns:cx="http://schemas.microsoft.com/office/drawing/2014/chartex" xmlns:cx1="http://schemas.microsoft.com/office/drawing/2015/9/8/chartex" xmlns:cx2="http://schemas.microsoft.com/office/drawing/2015/10/21/chartex" xmlns:cx3="http://schemas.microsoft.com/office/drawing/2016/5/9/chartex" xmlns:cx4="http://schemas.microsoft.com/office/drawing/2016/5/10/chartex" xmlns:cx5="http://schemas.microsoft.com/office/drawing/2016/5/11/chartex" xmlns:cx6="http://schemas.microsoft.com/office/drawing/2016/5/12/chartex" xmlns:cx7="http://schemas.microsoft.com/office/drawing/2016/5/13/chartex" xmlns:cx8="http://schemas.microsoft.com/office/drawing/2016/5/14/chartex" xmlns:mc="http://schemas.openxmlformats.org/markup-compatibility/2006" xmlns:aink="http://schemas.microsoft.com/office/drawing/2016/ink" xmlns:am3d="http://schemas.microsoft.com/office/drawing/2017/model3d" xmlns:o="urn:schemas-microsoft-com:office:office" xmlns:r="http://schemas.openxmlformats.org/officeDocument/2006/relationships" xmlns:m="http://schemas.openxmlformats.org/officeDocument/2006/math" xmlns:v="urn:schemas-microsoft-com:vml" xmlns:wp14="http://schemas.microsoft.com/office/word/2010/wordprocessingDrawing" xmlns:wp="http://schemas.openxmlformats.org/drawingml/2006/wordprocessingDrawing" xmlns:w10="urn:schemas-microsoft-com:office:word" xmlns:w="http://schemas.openxmlformats.org/wordprocessingml/2006/main" xmlns:w14="http://schemas.microsoft.com/office/word/2010/wordml" xmlns:w15="http://schemas.microsoft.com/office/word/2012/wordml" xmlns:w16cex="http://schemas.microsoft.com/office/word/2018/wordml/cex" xmlns:w16cid="http://schemas.microsoft.com/office/word/2016/wordml/cid" xmlns:w16="http://schemas.microsoft.com/office/word/2018/wordml" xmlns:w16sdtdh="http://schemas.microsoft.com/office/word/2020/wordml/sdtdatahash" xmlns:w16se="http://schemas.microsoft.com/office/word/2015/wordml/symex" xmlns:wpg="http://schemas.microsoft.com/office/word/2010/wordprocessingGroup" xmlns:wpi="http://schemas.microsoft.com/office/word/2010/wordprocessingInk" xmlns:wne="http://schemas.microsoft.com/office/word/2006/wordml" xmlns:wps="http://schemas.microsoft.com/office/word/2010/wordprocessingShape" mc:Ignorable="w14 w15 w16se w16cid w16 w16cex w16sdtdh wp14">
   <w:body>
     <w:p>
+      <w:pPr>
+        <w:jc w:val="both"/>
+      </w:pPr>
       <w:r>
         <w:t>Ce mémo regroupe me</w:t>
       </w:r>
@@ -267,6 +270,9 @@
       <w:bookmarkEnd w:id="0"/>
     </w:p>
     <w:p>
+      <w:pPr>
+        <w:jc w:val="both"/>
+      </w:pPr>
       <w:r>
         <w:t>Le jeu est représenté par un arbre</w:t>
       </w:r>
@@ -287,6 +293,7 @@
     </w:p>
     <w:p>
       <w:pPr>
+        <w:jc w:val="both"/>
         <w:rPr>
           <w:rFonts w:eastAsiaTheme="minorEastAsia"/>
         </w:rPr>
@@ -328,6 +335,7 @@
     </w:p>
     <w:p>
       <w:pPr>
+        <w:jc w:val="both"/>
         <w:rPr>
           <w:rFonts w:eastAsiaTheme="minorEastAsia"/>
         </w:rPr>
@@ -378,6 +386,7 @@
     </w:p>
     <w:p>
       <w:pPr>
+        <w:jc w:val="both"/>
         <w:rPr>
           <w:rFonts w:eastAsiaTheme="minorEastAsia"/>
         </w:rPr>
@@ -511,6 +520,7 @@
     </w:p>
     <w:p>
       <w:pPr>
+        <w:jc w:val="both"/>
         <w:rPr>
           <w:rFonts w:eastAsiaTheme="minorEastAsia"/>
         </w:rPr>
@@ -638,6 +648,7 @@
     </w:p>
     <w:p>
       <w:pPr>
+        <w:jc w:val="both"/>
         <w:rPr>
           <w:rFonts w:eastAsiaTheme="minorEastAsia"/>
         </w:rPr>
@@ -710,6 +721,7 @@
           <w:ilvl w:val="0"/>
           <w:numId w:val="4"/>
         </w:numPr>
+        <w:jc w:val="both"/>
         <w:rPr>
           <w:rFonts w:eastAsiaTheme="minorEastAsia"/>
         </w:rPr>
@@ -832,6 +844,7 @@
           <w:ilvl w:val="0"/>
           <w:numId w:val="4"/>
         </w:numPr>
+        <w:jc w:val="both"/>
         <w:rPr>
           <w:rFonts w:eastAsiaTheme="minorEastAsia"/>
         </w:rPr>
@@ -916,6 +929,7 @@
           <w:ilvl w:val="0"/>
           <w:numId w:val="4"/>
         </w:numPr>
+        <w:jc w:val="both"/>
         <w:rPr>
           <w:rFonts w:eastAsiaTheme="minorEastAsia"/>
         </w:rPr>
@@ -1026,6 +1040,7 @@
           <w:ilvl w:val="0"/>
           <w:numId w:val="4"/>
         </w:numPr>
+        <w:jc w:val="both"/>
         <w:rPr>
           <w:rFonts w:eastAsiaTheme="minorEastAsia"/>
         </w:rPr>
@@ -1163,6 +1178,7 @@
     </w:p>
     <w:p>
       <w:pPr>
+        <w:jc w:val="both"/>
         <w:rPr>
           <w:rFonts w:eastAsiaTheme="minorEastAsia"/>
         </w:rPr>
@@ -1566,6 +1582,7 @@
     </w:p>
     <w:p>
       <w:pPr>
+        <w:jc w:val="both"/>
         <w:rPr>
           <w:rFonts w:eastAsiaTheme="minorEastAsia"/>
         </w:rPr>
@@ -1656,6 +1673,7 @@
     </w:p>
     <w:p>
       <w:pPr>
+        <w:jc w:val="both"/>
         <w:rPr>
           <w:rFonts w:eastAsiaTheme="minorEastAsia"/>
         </w:rPr>
@@ -1711,39 +1729,16 @@
     </w:p>
     <w:p>
       <w:pPr>
-        <w:rPr>
-          <w:rFonts w:eastAsiaTheme="minorEastAsia"/>
-        </w:rPr>
-      </w:pPr>
-      <w:r>
-        <w:rPr>
-          <w:rFonts w:eastAsiaTheme="minorEastAsia"/>
-        </w:rPr>
-        <w:t>P</w:t>
-      </w:r>
-      <w:r>
-        <w:rPr>
-          <w:rFonts w:eastAsiaTheme="minorEastAsia"/>
-        </w:rPr>
-        <w:t>our quelques cas de profondeu</w:t>
-      </w:r>
-      <w:r>
-        <w:rPr>
-          <w:rFonts w:eastAsiaTheme="minorEastAsia"/>
-        </w:rPr>
-        <w:t>r,</w:t>
-      </w:r>
-      <w:r>
-        <w:rPr>
-          <w:rFonts w:eastAsiaTheme="minorEastAsia"/>
-        </w:rPr>
-        <w:t> </w:t>
-      </w:r>
-      <w:r>
-        <w:rPr>
-          <w:rFonts w:eastAsiaTheme="minorEastAsia"/>
-        </w:rPr>
-        <w:t>e</w:t>
+        <w:jc w:val="both"/>
+        <w:rPr>
+          <w:rFonts w:eastAsiaTheme="minorEastAsia"/>
+        </w:rPr>
+      </w:pPr>
+      <w:r>
+        <w:rPr>
+          <w:rFonts w:eastAsiaTheme="minorEastAsia"/>
+        </w:rPr>
+        <w:t>Pour quelques cas de profondeur, e</w:t>
       </w:r>
       <w:r>
         <w:rPr>
@@ -3301,19 +3296,7 @@
           <w:rPr>
             <w:rFonts w:ascii="Cambria Math" w:eastAsiaTheme="minorEastAsia" w:hAnsi="Cambria Math"/>
           </w:rPr>
-          <m:t>=</m:t>
-        </m:r>
-        <m:r>
-          <w:rPr>
-            <w:rFonts w:ascii="Cambria Math" w:eastAsiaTheme="minorEastAsia" w:hAnsi="Cambria Math"/>
-          </w:rPr>
-          <m:t>3</m:t>
-        </m:r>
-        <m:r>
-          <w:rPr>
-            <w:rFonts w:ascii="Cambria Math" w:eastAsiaTheme="minorEastAsia" w:hAnsi="Cambria Math"/>
-          </w:rPr>
-          <m:t> </m:t>
+          <m:t>=3 </m:t>
         </m:r>
       </m:oMath>
       <w:r>
@@ -3378,25 +3361,7 @@
                 <w:rPr>
                   <w:rFonts w:ascii="Cambria Math" w:eastAsiaTheme="minorEastAsia" w:hAnsi="Cambria Math"/>
                 </w:rPr>
-                <m:t>,</m:t>
-              </m:r>
-              <m:r>
-                <w:rPr>
-                  <w:rFonts w:ascii="Cambria Math" w:eastAsiaTheme="minorEastAsia" w:hAnsi="Cambria Math"/>
-                </w:rPr>
-                <m:t>3</m:t>
-              </m:r>
-              <m:r>
-                <w:rPr>
-                  <w:rFonts w:ascii="Cambria Math" w:eastAsiaTheme="minorEastAsia" w:hAnsi="Cambria Math"/>
-                </w:rPr>
-                <m:t xml:space="preserve">, </m:t>
-              </m:r>
-              <m:r>
-                <w:rPr>
-                  <w:rFonts w:ascii="Cambria Math" w:eastAsiaTheme="minorEastAsia" w:hAnsi="Cambria Math"/>
-                </w:rPr>
-                <m:t>1</m:t>
+                <m:t>,3, 1</m:t>
               </m:r>
             </m:e>
           </m:d>
@@ -3485,19 +3450,7 @@
                         <w:rPr>
                           <w:rFonts w:ascii="Cambria Math" w:eastAsiaTheme="minorEastAsia" w:hAnsi="Cambria Math"/>
                         </w:rPr>
-                        <m:t>,</m:t>
-                      </m:r>
-                      <m:r>
-                        <w:rPr>
-                          <w:rFonts w:ascii="Cambria Math" w:eastAsiaTheme="minorEastAsia" w:hAnsi="Cambria Math"/>
-                        </w:rPr>
-                        <m:t>2</m:t>
-                      </m:r>
-                      <m:r>
-                        <w:rPr>
-                          <w:rFonts w:ascii="Cambria Math" w:eastAsiaTheme="minorEastAsia" w:hAnsi="Cambria Math"/>
-                        </w:rPr>
-                        <m:t>, -1</m:t>
+                        <m:t>,2, -1</m:t>
                       </m:r>
                     </m:e>
                   </m:d>
@@ -3716,19 +3669,7 @@
                         <w:rPr>
                           <w:rFonts w:ascii="Cambria Math" w:eastAsiaTheme="minorEastAsia" w:hAnsi="Cambria Math"/>
                         </w:rPr>
-                        <m:t>,</m:t>
-                      </m:r>
-                      <m:r>
-                        <w:rPr>
-                          <w:rFonts w:ascii="Cambria Math" w:eastAsiaTheme="minorEastAsia" w:hAnsi="Cambria Math"/>
-                        </w:rPr>
-                        <m:t>1</m:t>
-                      </m:r>
-                      <m:r>
-                        <w:rPr>
-                          <w:rFonts w:ascii="Cambria Math" w:eastAsiaTheme="minorEastAsia" w:hAnsi="Cambria Math"/>
-                        </w:rPr>
-                        <m:t>, 1</m:t>
+                        <m:t>,1, 1</m:t>
                       </m:r>
                     </m:e>
                   </m:d>
@@ -3947,19 +3888,7 @@
                         <w:rPr>
                           <w:rFonts w:ascii="Cambria Math" w:eastAsiaTheme="minorEastAsia" w:hAnsi="Cambria Math"/>
                         </w:rPr>
-                        <m:t>,</m:t>
-                      </m:r>
-                      <m:r>
-                        <w:rPr>
-                          <w:rFonts w:ascii="Cambria Math" w:eastAsiaTheme="minorEastAsia" w:hAnsi="Cambria Math"/>
-                        </w:rPr>
-                        <m:t>0</m:t>
-                      </m:r>
-                      <m:r>
-                        <w:rPr>
-                          <w:rFonts w:ascii="Cambria Math" w:eastAsiaTheme="minorEastAsia" w:hAnsi="Cambria Math"/>
-                        </w:rPr>
-                        <m:t>, -1</m:t>
+                        <m:t>,0, -1</m:t>
                       </m:r>
                     </m:e>
                   </m:d>
@@ -4977,6 +4906,7 @@
     </w:p>
     <w:p>
       <w:pPr>
+        <w:jc w:val="both"/>
         <w:rPr>
           <w:rFonts w:eastAsiaTheme="minorEastAsia"/>
         </w:rPr>
@@ -5104,6 +5034,7 @@
     </w:p>
     <w:p>
       <w:pPr>
+        <w:jc w:val="both"/>
         <w:rPr>
           <w:rFonts w:eastAsiaTheme="minorEastAsia"/>
         </w:rPr>
@@ -5119,19 +5050,7 @@
           <w:rPr>
             <w:rFonts w:ascii="Cambria Math" w:eastAsiaTheme="minorEastAsia" w:hAnsi="Cambria Math"/>
           </w:rPr>
-          <m:t>n</m:t>
-        </m:r>
-        <m:r>
-          <w:rPr>
-            <w:rFonts w:ascii="Cambria Math" w:eastAsiaTheme="minorEastAsia" w:hAnsi="Cambria Math"/>
-          </w:rPr>
-          <m:t>ega</m:t>
-        </m:r>
-        <m:r>
-          <w:rPr>
-            <w:rFonts w:ascii="Cambria Math" w:eastAsiaTheme="minorEastAsia" w:hAnsi="Cambria Math"/>
-          </w:rPr>
-          <m:t>max(n,d, p)</m:t>
+          <m:t>negamax(n,d, p)</m:t>
         </m:r>
       </m:oMath>
       <w:r>
@@ -5215,19 +5134,7 @@
           <w:rPr>
             <w:rFonts w:ascii="Cambria Math" w:eastAsiaTheme="minorEastAsia" w:hAnsi="Cambria Math"/>
           </w:rPr>
-          <m:t>=</m:t>
-        </m:r>
-        <m:r>
-          <w:rPr>
-            <w:rFonts w:ascii="Cambria Math" w:eastAsiaTheme="minorEastAsia" w:hAnsi="Cambria Math"/>
-          </w:rPr>
-          <m:t>p⋅</m:t>
-        </m:r>
-        <m:r>
-          <w:rPr>
-            <w:rFonts w:ascii="Cambria Math" w:eastAsiaTheme="minorEastAsia" w:hAnsi="Cambria Math"/>
-          </w:rPr>
-          <m:t>e</m:t>
+          <m:t>=p⋅e</m:t>
         </m:r>
         <m:d>
           <m:dPr>
@@ -5346,13 +5253,7 @@
                   <w:rPr>
                     <w:rFonts w:ascii="Cambria Math" w:eastAsiaTheme="minorEastAsia" w:hAnsi="Cambria Math"/>
                   </w:rPr>
-                  <m:t>-</m:t>
-                </m:r>
-                <m:r>
-                  <w:rPr>
-                    <w:rFonts w:ascii="Cambria Math" w:eastAsiaTheme="minorEastAsia" w:hAnsi="Cambria Math"/>
-                  </w:rPr>
-                  <m:t>negamax</m:t>
+                  <m:t>-negamax</m:t>
                 </m:r>
                 <m:d>
                   <m:dPr>
@@ -5368,13 +5269,7 @@
                       <w:rPr>
                         <w:rFonts w:ascii="Cambria Math" w:eastAsiaTheme="minorEastAsia" w:hAnsi="Cambria Math"/>
                       </w:rPr>
-                      <m:t>m,d-1, -</m:t>
-                    </m:r>
-                    <m:r>
-                      <w:rPr>
-                        <w:rFonts w:ascii="Cambria Math" w:eastAsiaTheme="minorEastAsia" w:hAnsi="Cambria Math"/>
-                      </w:rPr>
-                      <m:t>p</m:t>
+                      <m:t>m,d-1, -p</m:t>
                     </m:r>
                   </m:e>
                 </m:d>
@@ -5392,21 +5287,16 @@
     </w:p>
     <w:p>
       <w:pPr>
-        <w:rPr>
-          <w:rFonts w:eastAsiaTheme="minorEastAsia"/>
-        </w:rPr>
-      </w:pPr>
-      <w:r>
-        <w:rPr>
-          <w:rFonts w:eastAsiaTheme="minorEastAsia"/>
-        </w:rPr>
-        <w:t>Comme pour minimax, la</w:t>
-      </w:r>
-      <w:r>
-        <w:rPr>
-          <w:rFonts w:eastAsiaTheme="minorEastAsia"/>
-        </w:rPr>
-        <w:t xml:space="preserve"> fonction </w:t>
+        <w:jc w:val="both"/>
+        <w:rPr>
+          <w:rFonts w:eastAsiaTheme="minorEastAsia"/>
+        </w:rPr>
+      </w:pPr>
+      <w:r>
+        <w:rPr>
+          <w:rFonts w:eastAsiaTheme="minorEastAsia"/>
+        </w:rPr>
+        <w:t xml:space="preserve">Comme pour minimax, la fonction </w:t>
       </w:r>
       <m:oMath>
         <m:r>
@@ -5439,6 +5329,7 @@
     </w:p>
     <w:p>
       <w:pPr>
+        <w:jc w:val="both"/>
         <w:rPr>
           <w:rFonts w:eastAsiaTheme="minorEastAsia"/>
         </w:rPr>
@@ -5490,19 +5381,7 @@
             <w:rPr>
               <w:rFonts w:ascii="Cambria Math" w:eastAsiaTheme="minorEastAsia" w:hAnsi="Cambria Math"/>
             </w:rPr>
-            <m:t>v=</m:t>
-          </m:r>
-          <m:r>
-            <w:rPr>
-              <w:rFonts w:ascii="Cambria Math" w:eastAsiaTheme="minorEastAsia" w:hAnsi="Cambria Math"/>
-            </w:rPr>
-            <m:t>negamax</m:t>
-          </m:r>
-          <m:r>
-            <w:rPr>
-              <w:rFonts w:ascii="Cambria Math" w:eastAsiaTheme="minorEastAsia" w:hAnsi="Cambria Math"/>
-            </w:rPr>
-            <m:t xml:space="preserve">(r, </m:t>
+            <m:t xml:space="preserve">v=negamax(r, </m:t>
           </m:r>
           <m:sSub>
             <m:sSubPr>
@@ -5541,6 +5420,7 @@
     </w:p>
     <w:p>
       <w:pPr>
+        <w:jc w:val="both"/>
         <w:rPr>
           <w:rFonts w:eastAsiaTheme="minorEastAsia"/>
         </w:rPr>
@@ -5596,6 +5476,7 @@
     </w:p>
     <w:p>
       <w:pPr>
+        <w:jc w:val="both"/>
         <w:rPr>
           <w:rFonts w:eastAsiaTheme="minorEastAsia"/>
         </w:rPr>
@@ -5817,25 +5698,7 @@
                         <w:rPr>
                           <w:rFonts w:ascii="Cambria Math" w:eastAsiaTheme="minorEastAsia" w:hAnsi="Cambria Math"/>
                         </w:rPr>
-                        <m:t>,</m:t>
-                      </m:r>
-                      <m:r>
-                        <w:rPr>
-                          <w:rFonts w:ascii="Cambria Math" w:eastAsiaTheme="minorEastAsia" w:hAnsi="Cambria Math"/>
-                        </w:rPr>
-                        <m:t>0</m:t>
-                      </m:r>
-                      <m:r>
-                        <w:rPr>
-                          <w:rFonts w:ascii="Cambria Math" w:eastAsiaTheme="minorEastAsia" w:hAnsi="Cambria Math"/>
-                        </w:rPr>
-                        <m:t>, -</m:t>
-                      </m:r>
-                      <m:r>
-                        <w:rPr>
-                          <w:rFonts w:ascii="Cambria Math" w:eastAsiaTheme="minorEastAsia" w:hAnsi="Cambria Math"/>
-                        </w:rPr>
-                        <m:t>1</m:t>
+                        <m:t>,0, -1</m:t>
                       </m:r>
                     </m:e>
                   </m:d>
@@ -6362,19 +6225,7 @@
           <w:rPr>
             <w:rFonts w:ascii="Cambria Math" w:eastAsiaTheme="minorEastAsia" w:hAnsi="Cambria Math"/>
           </w:rPr>
-          <m:t>=</m:t>
-        </m:r>
-        <m:r>
-          <w:rPr>
-            <w:rFonts w:ascii="Cambria Math" w:eastAsiaTheme="minorEastAsia" w:hAnsi="Cambria Math"/>
-          </w:rPr>
-          <m:t>2</m:t>
-        </m:r>
-        <m:r>
-          <w:rPr>
-            <w:rFonts w:ascii="Cambria Math" w:eastAsiaTheme="minorEastAsia" w:hAnsi="Cambria Math"/>
-          </w:rPr>
-          <m:t> </m:t>
+          <m:t>=2 </m:t>
         </m:r>
       </m:oMath>
       <w:r>
@@ -6439,25 +6290,7 @@
                 <w:rPr>
                   <w:rFonts w:ascii="Cambria Math" w:eastAsiaTheme="minorEastAsia" w:hAnsi="Cambria Math"/>
                 </w:rPr>
-                <m:t>,</m:t>
-              </m:r>
-              <m:r>
-                <w:rPr>
-                  <w:rFonts w:ascii="Cambria Math" w:eastAsiaTheme="minorEastAsia" w:hAnsi="Cambria Math"/>
-                </w:rPr>
-                <m:t>2</m:t>
-              </m:r>
-              <m:r>
-                <w:rPr>
-                  <w:rFonts w:ascii="Cambria Math" w:eastAsiaTheme="minorEastAsia" w:hAnsi="Cambria Math"/>
-                </w:rPr>
-                <m:t xml:space="preserve">, </m:t>
-              </m:r>
-              <m:r>
-                <w:rPr>
-                  <w:rFonts w:ascii="Cambria Math" w:eastAsiaTheme="minorEastAsia" w:hAnsi="Cambria Math"/>
-                </w:rPr>
-                <m:t>1</m:t>
+                <m:t>,2, 1</m:t>
               </m:r>
             </m:e>
           </m:d>
@@ -6546,25 +6379,7 @@
                         <w:rPr>
                           <w:rFonts w:ascii="Cambria Math" w:eastAsiaTheme="minorEastAsia" w:hAnsi="Cambria Math"/>
                         </w:rPr>
-                        <m:t>,</m:t>
-                      </m:r>
-                      <m:r>
-                        <w:rPr>
-                          <w:rFonts w:ascii="Cambria Math" w:eastAsiaTheme="minorEastAsia" w:hAnsi="Cambria Math"/>
-                        </w:rPr>
-                        <m:t>1</m:t>
-                      </m:r>
-                      <m:r>
-                        <w:rPr>
-                          <w:rFonts w:ascii="Cambria Math" w:eastAsiaTheme="minorEastAsia" w:hAnsi="Cambria Math"/>
-                        </w:rPr>
-                        <m:t>, -</m:t>
-                      </m:r>
-                      <m:r>
-                        <w:rPr>
-                          <w:rFonts w:ascii="Cambria Math" w:eastAsiaTheme="minorEastAsia" w:hAnsi="Cambria Math"/>
-                        </w:rPr>
-                        <m:t>1</m:t>
+                        <m:t>,1, -1</m:t>
                       </m:r>
                     </m:e>
                   </m:d>
@@ -6694,25 +6509,7 @@
                 <w:rPr>
                   <w:rFonts w:ascii="Cambria Math" w:eastAsiaTheme="minorEastAsia" w:hAnsi="Cambria Math"/>
                 </w:rPr>
-                <m:t>,</m:t>
-              </m:r>
-              <m:r>
-                <w:rPr>
-                  <w:rFonts w:ascii="Cambria Math" w:eastAsiaTheme="minorEastAsia" w:hAnsi="Cambria Math"/>
-                </w:rPr>
-                <m:t>1</m:t>
-              </m:r>
-              <m:r>
-                <w:rPr>
-                  <w:rFonts w:ascii="Cambria Math" w:eastAsiaTheme="minorEastAsia" w:hAnsi="Cambria Math"/>
-                </w:rPr>
-                <m:t>, -</m:t>
-              </m:r>
-              <m:r>
-                <w:rPr>
-                  <w:rFonts w:ascii="Cambria Math" w:eastAsiaTheme="minorEastAsia" w:hAnsi="Cambria Math"/>
-                </w:rPr>
-                <m:t>1</m:t>
+                <m:t>,1, -1</m:t>
               </m:r>
             </m:e>
           </m:d>
@@ -6801,25 +6598,7 @@
                         <w:rPr>
                           <w:rFonts w:ascii="Cambria Math" w:eastAsiaTheme="minorEastAsia" w:hAnsi="Cambria Math"/>
                         </w:rPr>
-                        <m:t>,</m:t>
-                      </m:r>
-                      <m:r>
-                        <w:rPr>
-                          <w:rFonts w:ascii="Cambria Math" w:eastAsiaTheme="minorEastAsia" w:hAnsi="Cambria Math"/>
-                        </w:rPr>
-                        <m:t>0</m:t>
-                      </m:r>
-                      <m:r>
-                        <w:rPr>
-                          <w:rFonts w:ascii="Cambria Math" w:eastAsiaTheme="minorEastAsia" w:hAnsi="Cambria Math"/>
-                        </w:rPr>
-                        <m:t xml:space="preserve">, </m:t>
-                      </m:r>
-                      <m:r>
-                        <w:rPr>
-                          <w:rFonts w:ascii="Cambria Math" w:eastAsiaTheme="minorEastAsia" w:hAnsi="Cambria Math"/>
-                        </w:rPr>
-                        <m:t>1</m:t>
+                        <m:t>,0, 1</m:t>
                       </m:r>
                     </m:e>
                   </m:d>
@@ -7123,25 +6902,7 @@
                 <w:rPr>
                   <w:rFonts w:ascii="Cambria Math" w:eastAsiaTheme="minorEastAsia" w:hAnsi="Cambria Math"/>
                 </w:rPr>
-                <m:t>,</m:t>
-              </m:r>
-              <m:r>
-                <w:rPr>
-                  <w:rFonts w:ascii="Cambria Math" w:eastAsiaTheme="minorEastAsia" w:hAnsi="Cambria Math"/>
-                </w:rPr>
-                <m:t>1</m:t>
-              </m:r>
-              <m:r>
-                <w:rPr>
-                  <w:rFonts w:ascii="Cambria Math" w:eastAsiaTheme="minorEastAsia" w:hAnsi="Cambria Math"/>
-                </w:rPr>
-                <m:t>, -</m:t>
-              </m:r>
-              <m:r>
-                <w:rPr>
-                  <w:rFonts w:ascii="Cambria Math" w:eastAsiaTheme="minorEastAsia" w:hAnsi="Cambria Math"/>
-                </w:rPr>
-                <m:t>1</m:t>
+                <m:t>,1, -1</m:t>
               </m:r>
             </m:e>
           </m:d>
@@ -7696,19 +7457,7 @@
           <w:rPr>
             <w:rFonts w:ascii="Cambria Math" w:eastAsiaTheme="minorEastAsia" w:hAnsi="Cambria Math"/>
           </w:rPr>
-          <m:t>=</m:t>
-        </m:r>
-        <m:r>
-          <w:rPr>
-            <w:rFonts w:ascii="Cambria Math" w:eastAsiaTheme="minorEastAsia" w:hAnsi="Cambria Math"/>
-          </w:rPr>
-          <m:t>3</m:t>
-        </m:r>
-        <m:r>
-          <w:rPr>
-            <w:rFonts w:ascii="Cambria Math" w:eastAsiaTheme="minorEastAsia" w:hAnsi="Cambria Math"/>
-          </w:rPr>
-          <m:t> </m:t>
+          <m:t>=3 </m:t>
         </m:r>
       </m:oMath>
       <w:r>
@@ -7773,25 +7522,7 @@
                 <w:rPr>
                   <w:rFonts w:ascii="Cambria Math" w:eastAsiaTheme="minorEastAsia" w:hAnsi="Cambria Math"/>
                 </w:rPr>
-                <m:t>,</m:t>
-              </m:r>
-              <m:r>
-                <w:rPr>
-                  <w:rFonts w:ascii="Cambria Math" w:eastAsiaTheme="minorEastAsia" w:hAnsi="Cambria Math"/>
-                </w:rPr>
-                <m:t>3</m:t>
-              </m:r>
-              <m:r>
-                <w:rPr>
-                  <w:rFonts w:ascii="Cambria Math" w:eastAsiaTheme="minorEastAsia" w:hAnsi="Cambria Math"/>
-                </w:rPr>
-                <m:t xml:space="preserve">, </m:t>
-              </m:r>
-              <m:r>
-                <w:rPr>
-                  <w:rFonts w:ascii="Cambria Math" w:eastAsiaTheme="minorEastAsia" w:hAnsi="Cambria Math"/>
-                </w:rPr>
-                <m:t>1</m:t>
+                <m:t>,3, 1</m:t>
               </m:r>
             </m:e>
           </m:d>
@@ -7880,25 +7611,7 @@
                         <w:rPr>
                           <w:rFonts w:ascii="Cambria Math" w:eastAsiaTheme="minorEastAsia" w:hAnsi="Cambria Math"/>
                         </w:rPr>
-                        <m:t>,</m:t>
-                      </m:r>
-                      <m:r>
-                        <w:rPr>
-                          <w:rFonts w:ascii="Cambria Math" w:eastAsiaTheme="minorEastAsia" w:hAnsi="Cambria Math"/>
-                        </w:rPr>
-                        <m:t>2</m:t>
-                      </m:r>
-                      <m:r>
-                        <w:rPr>
-                          <w:rFonts w:ascii="Cambria Math" w:eastAsiaTheme="minorEastAsia" w:hAnsi="Cambria Math"/>
-                        </w:rPr>
-                        <m:t>, -</m:t>
-                      </m:r>
-                      <m:r>
-                        <w:rPr>
-                          <w:rFonts w:ascii="Cambria Math" w:eastAsiaTheme="minorEastAsia" w:hAnsi="Cambria Math"/>
-                        </w:rPr>
-                        <m:t>1</m:t>
+                        <m:t>,2, -1</m:t>
                       </m:r>
                     </m:e>
                   </m:d>
@@ -8028,25 +7741,7 @@
                 <w:rPr>
                   <w:rFonts w:ascii="Cambria Math" w:eastAsiaTheme="minorEastAsia" w:hAnsi="Cambria Math"/>
                 </w:rPr>
-                <m:t>,</m:t>
-              </m:r>
-              <m:r>
-                <w:rPr>
-                  <w:rFonts w:ascii="Cambria Math" w:eastAsiaTheme="minorEastAsia" w:hAnsi="Cambria Math"/>
-                </w:rPr>
-                <m:t>2</m:t>
-              </m:r>
-              <m:r>
-                <w:rPr>
-                  <w:rFonts w:ascii="Cambria Math" w:eastAsiaTheme="minorEastAsia" w:hAnsi="Cambria Math"/>
-                </w:rPr>
-                <m:t>, -</m:t>
-              </m:r>
-              <m:r>
-                <w:rPr>
-                  <w:rFonts w:ascii="Cambria Math" w:eastAsiaTheme="minorEastAsia" w:hAnsi="Cambria Math"/>
-                </w:rPr>
-                <m:t>1</m:t>
+                <m:t>,2, -1</m:t>
               </m:r>
             </m:e>
           </m:d>
@@ -8135,25 +7830,7 @@
                         <w:rPr>
                           <w:rFonts w:ascii="Cambria Math" w:eastAsiaTheme="minorEastAsia" w:hAnsi="Cambria Math"/>
                         </w:rPr>
-                        <m:t>,</m:t>
-                      </m:r>
-                      <m:r>
-                        <w:rPr>
-                          <w:rFonts w:ascii="Cambria Math" w:eastAsiaTheme="minorEastAsia" w:hAnsi="Cambria Math"/>
-                        </w:rPr>
-                        <m:t>1</m:t>
-                      </m:r>
-                      <m:r>
-                        <w:rPr>
-                          <w:rFonts w:ascii="Cambria Math" w:eastAsiaTheme="minorEastAsia" w:hAnsi="Cambria Math"/>
-                        </w:rPr>
-                        <m:t xml:space="preserve">, </m:t>
-                      </m:r>
-                      <m:r>
-                        <w:rPr>
-                          <w:rFonts w:ascii="Cambria Math" w:eastAsiaTheme="minorEastAsia" w:hAnsi="Cambria Math"/>
-                        </w:rPr>
-                        <m:t>1</m:t>
+                        <m:t>,1, 1</m:t>
                       </m:r>
                     </m:e>
                   </m:d>
@@ -8373,25 +8050,7 @@
                         <w:rPr>
                           <w:rFonts w:ascii="Cambria Math" w:eastAsiaTheme="minorEastAsia" w:hAnsi="Cambria Math"/>
                         </w:rPr>
-                        <m:t>,</m:t>
-                      </m:r>
-                      <m:r>
-                        <w:rPr>
-                          <w:rFonts w:ascii="Cambria Math" w:eastAsiaTheme="minorEastAsia" w:hAnsi="Cambria Math"/>
-                        </w:rPr>
-                        <m:t>0</m:t>
-                      </m:r>
-                      <m:r>
-                        <w:rPr>
-                          <w:rFonts w:ascii="Cambria Math" w:eastAsiaTheme="minorEastAsia" w:hAnsi="Cambria Math"/>
-                        </w:rPr>
-                        <m:t>, -</m:t>
-                      </m:r>
-                      <m:r>
-                        <w:rPr>
-                          <w:rFonts w:ascii="Cambria Math" w:eastAsiaTheme="minorEastAsia" w:hAnsi="Cambria Math"/>
-                        </w:rPr>
-                        <m:t>1</m:t>
+                        <m:t>,0, -1</m:t>
                       </m:r>
                     </m:e>
                   </m:d>
@@ -8908,25 +8567,7 @@
                 <w:rPr>
                   <w:rFonts w:ascii="Cambria Math" w:eastAsiaTheme="minorEastAsia" w:hAnsi="Cambria Math"/>
                 </w:rPr>
-                <m:t>,</m:t>
-              </m:r>
-              <m:r>
-                <w:rPr>
-                  <w:rFonts w:ascii="Cambria Math" w:eastAsiaTheme="minorEastAsia" w:hAnsi="Cambria Math"/>
-                </w:rPr>
-                <m:t>2</m:t>
-              </m:r>
-              <m:r>
-                <w:rPr>
-                  <w:rFonts w:ascii="Cambria Math" w:eastAsiaTheme="minorEastAsia" w:hAnsi="Cambria Math"/>
-                </w:rPr>
-                <m:t>, -</m:t>
-              </m:r>
-              <m:r>
-                <w:rPr>
-                  <w:rFonts w:ascii="Cambria Math" w:eastAsiaTheme="minorEastAsia" w:hAnsi="Cambria Math"/>
-                </w:rPr>
-                <m:t>1</m:t>
+                <m:t>,2, -1</m:t>
               </m:r>
             </m:e>
           </m:d>
@@ -9667,10 +9308,2354 @@
     </w:p>
     <w:p>
       <w:pPr>
-        <w:rPr>
-          <w:rFonts w:eastAsiaTheme="minorEastAsia"/>
-        </w:rPr>
-      </w:pPr>
+        <w:pStyle w:val="Titre1"/>
+        <w:numPr>
+          <w:ilvl w:val="0"/>
+          <w:numId w:val="6"/>
+        </w:numPr>
+      </w:pPr>
+      <w:r>
+        <w:t>Alpha-beta</w:t>
+      </w:r>
+    </w:p>
+    <w:p>
+      <w:pPr>
+        <w:jc w:val="both"/>
+        <w:rPr>
+          <w:rFonts w:eastAsiaTheme="minorEastAsia"/>
+        </w:rPr>
+      </w:pPr>
+      <w:r>
+        <w:rPr>
+          <w:rFonts w:eastAsiaTheme="minorEastAsia"/>
+        </w:rPr>
+        <w:t>Alpha-beta est une optimisation de « minimax » qui élague une partie de l’arbre des nœuds du jeu qui ne contribue pas à la valeur finale de la racine.</w:t>
+      </w:r>
+    </w:p>
+    <w:p>
+      <w:pPr>
+        <w:jc w:val="both"/>
+        <w:rPr>
+          <w:rFonts w:eastAsiaTheme="minorEastAsia"/>
+        </w:rPr>
+      </w:pPr>
+      <w:r>
+        <w:rPr>
+          <w:rFonts w:eastAsiaTheme="minorEastAsia"/>
+        </w:rPr>
+        <w:t xml:space="preserve">La fonction </w:t>
+      </w:r>
+      <m:oMath>
+        <m:r>
+          <w:rPr>
+            <w:rFonts w:ascii="Cambria Math" w:eastAsiaTheme="minorEastAsia" w:hAnsi="Cambria Math"/>
+          </w:rPr>
+          <m:t>minimax(n,d, p)</m:t>
+        </m:r>
+      </m:oMath>
+      <w:r>
+        <w:rPr>
+          <w:rFonts w:eastAsiaTheme="minorEastAsia"/>
+        </w:rPr>
+        <w:t xml:space="preserve"> est remplacée par la fonction </w:t>
+      </w:r>
+      <m:oMath>
+        <m:r>
+          <w:rPr>
+            <w:rFonts w:ascii="Cambria Math" w:eastAsiaTheme="minorEastAsia" w:hAnsi="Cambria Math"/>
+          </w:rPr>
+          <m:t>alphabeta</m:t>
+        </m:r>
+        <m:r>
+          <w:rPr>
+            <w:rFonts w:ascii="Cambria Math" w:eastAsiaTheme="minorEastAsia" w:hAnsi="Cambria Math"/>
+          </w:rPr>
+          <m:t>(n,d, p</m:t>
+        </m:r>
+        <m:r>
+          <w:rPr>
+            <w:rFonts w:ascii="Cambria Math" w:eastAsiaTheme="minorEastAsia" w:hAnsi="Cambria Math"/>
+          </w:rPr>
+          <m:t>,</m:t>
+        </m:r>
+        <m:r>
+          <w:rPr>
+            <w:rFonts w:ascii="Cambria Math" w:eastAsiaTheme="minorEastAsia" w:hAnsi="Cambria Math"/>
+            <w:highlight w:val="yellow"/>
+          </w:rPr>
+          <m:t>α,β</m:t>
+        </m:r>
+        <m:r>
+          <w:rPr>
+            <w:rFonts w:ascii="Cambria Math" w:eastAsiaTheme="minorEastAsia" w:hAnsi="Cambria Math"/>
+          </w:rPr>
+          <m:t>)</m:t>
+        </m:r>
+      </m:oMath>
+      <w:r>
+        <w:rPr>
+          <w:rFonts w:eastAsiaTheme="minorEastAsia"/>
+        </w:rPr>
+        <w:t xml:space="preserve"> qui tient à jour deux paramètres supplémentaires :</w:t>
+      </w:r>
+    </w:p>
+    <w:p>
+      <w:pPr>
+        <w:pStyle w:val="Paragraphedeliste"/>
+        <w:numPr>
+          <w:ilvl w:val="0"/>
+          <w:numId w:val="1"/>
+        </w:numPr>
+        <w:jc w:val="both"/>
+        <w:rPr>
+          <w:rFonts w:eastAsiaTheme="minorEastAsia"/>
+        </w:rPr>
+      </w:pPr>
+      <m:oMath>
+        <m:r>
+          <w:rPr>
+            <w:rFonts w:ascii="Cambria Math" w:eastAsiaTheme="minorEastAsia" w:hAnsi="Cambria Math"/>
+          </w:rPr>
+          <m:t>α</m:t>
+        </m:r>
+      </m:oMath>
+      <w:r>
+        <w:rPr>
+          <w:rFonts w:eastAsiaTheme="minorEastAsia"/>
+        </w:rPr>
+        <w:t xml:space="preserve"> est </w:t>
+      </w:r>
+      <w:r>
+        <w:rPr>
+          <w:rFonts w:eastAsiaTheme="minorEastAsia"/>
+        </w:rPr>
+        <w:t>le score minimum dont est assuré le joueur qui maximise</w:t>
+      </w:r>
+      <w:r>
+        <w:rPr>
+          <w:rFonts w:eastAsiaTheme="minorEastAsia"/>
+        </w:rPr>
+        <w:t>.</w:t>
+      </w:r>
+    </w:p>
+    <w:p>
+      <w:pPr>
+        <w:pStyle w:val="Paragraphedeliste"/>
+        <w:numPr>
+          <w:ilvl w:val="0"/>
+          <w:numId w:val="1"/>
+        </w:numPr>
+        <w:jc w:val="both"/>
+        <w:rPr>
+          <w:rFonts w:eastAsiaTheme="minorEastAsia"/>
+        </w:rPr>
+      </w:pPr>
+      <m:oMath>
+        <m:r>
+          <w:rPr>
+            <w:rFonts w:ascii="Cambria Math" w:eastAsiaTheme="minorEastAsia" w:hAnsi="Cambria Math"/>
+          </w:rPr>
+          <m:t>β</m:t>
+        </m:r>
+      </m:oMath>
+      <w:r>
+        <w:rPr>
+          <w:rFonts w:eastAsiaTheme="minorEastAsia"/>
+        </w:rPr>
+        <w:t xml:space="preserve"> est </w:t>
+      </w:r>
+      <w:r>
+        <w:rPr>
+          <w:rFonts w:eastAsiaTheme="minorEastAsia"/>
+        </w:rPr>
+        <w:t>le score maximum dont est assuré le joueur qui minimise</w:t>
+      </w:r>
+      <w:r>
+        <w:rPr>
+          <w:rFonts w:eastAsiaTheme="minorEastAsia"/>
+        </w:rPr>
+        <w:t>.</w:t>
+      </w:r>
+    </w:p>
+    <w:p>
+      <w:pPr>
+        <w:jc w:val="both"/>
+        <w:rPr>
+          <w:rFonts w:eastAsiaTheme="minorEastAsia"/>
+        </w:rPr>
+      </w:pPr>
+      <w:r>
+        <w:rPr>
+          <w:rFonts w:eastAsiaTheme="minorEastAsia"/>
+        </w:rPr>
+        <w:t xml:space="preserve">La fonction est appliquée au nœud racine </w:t>
+      </w:r>
+      <m:oMath>
+        <m:r>
+          <w:rPr>
+            <w:rFonts w:ascii="Cambria Math" w:eastAsiaTheme="minorEastAsia" w:hAnsi="Cambria Math"/>
+          </w:rPr>
+          <m:t>r</m:t>
+        </m:r>
+      </m:oMath>
+      <w:r>
+        <w:rPr>
+          <w:rFonts w:eastAsiaTheme="minorEastAsia"/>
+        </w:rPr>
+        <w:t xml:space="preserve"> et renvoie une valeur </w:t>
+      </w:r>
+      <m:oMath>
+        <m:r>
+          <w:rPr>
+            <w:rFonts w:ascii="Cambria Math" w:eastAsiaTheme="minorEastAsia" w:hAnsi="Cambria Math"/>
+          </w:rPr>
+          <m:t>v </m:t>
+        </m:r>
+      </m:oMath>
+      <w:r>
+        <w:rPr>
+          <w:rFonts w:eastAsiaTheme="minorEastAsia"/>
+        </w:rPr>
+        <w:t>:</w:t>
+      </w:r>
+    </w:p>
+    <w:p>
+      <w:pPr>
+        <w:rPr>
+          <w:rFonts w:eastAsiaTheme="minorEastAsia"/>
+        </w:rPr>
+      </w:pPr>
+      <m:oMathPara>
+        <m:oMath>
+          <m:r>
+            <w:rPr>
+              <w:rFonts w:ascii="Cambria Math" w:eastAsiaTheme="minorEastAsia" w:hAnsi="Cambria Math"/>
+            </w:rPr>
+            <m:t>v=</m:t>
+          </m:r>
+          <m:r>
+            <w:rPr>
+              <w:rFonts w:ascii="Cambria Math" w:eastAsiaTheme="minorEastAsia" w:hAnsi="Cambria Math"/>
+            </w:rPr>
+            <m:t>alphabeta</m:t>
+          </m:r>
+          <m:r>
+            <w:rPr>
+              <w:rFonts w:ascii="Cambria Math" w:eastAsiaTheme="minorEastAsia" w:hAnsi="Cambria Math"/>
+            </w:rPr>
+            <m:t xml:space="preserve">(r, </m:t>
+          </m:r>
+          <m:sSub>
+            <m:sSubPr>
+              <m:ctrlPr>
+                <w:rPr>
+                  <w:rFonts w:ascii="Cambria Math" w:eastAsiaTheme="minorEastAsia" w:hAnsi="Cambria Math"/>
+                  <w:i/>
+                </w:rPr>
+              </m:ctrlPr>
+            </m:sSubPr>
+            <m:e>
+              <m:r>
+                <w:rPr>
+                  <w:rFonts w:ascii="Cambria Math" w:eastAsiaTheme="minorEastAsia" w:hAnsi="Cambria Math"/>
+                </w:rPr>
+                <m:t>d</m:t>
+              </m:r>
+            </m:e>
+            <m:sub>
+              <m:r>
+                <w:rPr>
+                  <w:rFonts w:ascii="Cambria Math" w:eastAsiaTheme="minorEastAsia" w:hAnsi="Cambria Math"/>
+                </w:rPr>
+                <m:t>max</m:t>
+              </m:r>
+            </m:sub>
+          </m:sSub>
+          <m:r>
+            <w:rPr>
+              <w:rFonts w:ascii="Cambria Math" w:eastAsiaTheme="minorEastAsia" w:hAnsi="Cambria Math"/>
+            </w:rPr>
+            <m:t>,1</m:t>
+          </m:r>
+          <m:r>
+            <w:rPr>
+              <w:rFonts w:ascii="Cambria Math" w:eastAsiaTheme="minorEastAsia" w:hAnsi="Cambria Math"/>
+            </w:rPr>
+            <m:t>,</m:t>
+          </m:r>
+          <m:r>
+            <w:rPr>
+              <w:rFonts w:ascii="Cambria Math" w:eastAsiaTheme="minorEastAsia" w:hAnsi="Cambria Math"/>
+              <w:highlight w:val="yellow"/>
+            </w:rPr>
+            <m:t>-∞,+∞</m:t>
+          </m:r>
+          <m:r>
+            <w:rPr>
+              <w:rFonts w:ascii="Cambria Math" w:eastAsiaTheme="minorEastAsia" w:hAnsi="Cambria Math"/>
+            </w:rPr>
+            <m:t>)</m:t>
+          </m:r>
+        </m:oMath>
+      </m:oMathPara>
+    </w:p>
+    <w:p>
+      <w:pPr>
+        <w:jc w:val="both"/>
+        <w:rPr>
+          <w:rFonts w:eastAsiaTheme="minorEastAsia"/>
+        </w:rPr>
+      </w:pPr>
+      <w:r>
+        <w:rPr>
+          <w:rFonts w:eastAsiaTheme="minorEastAsia"/>
+        </w:rPr>
+        <w:t xml:space="preserve">Le joueur </w:t>
+      </w:r>
+      <m:oMath>
+        <m:r>
+          <w:rPr>
+            <w:rFonts w:ascii="Cambria Math" w:eastAsiaTheme="minorEastAsia" w:hAnsi="Cambria Math"/>
+          </w:rPr>
+          <m:t>p=1</m:t>
+        </m:r>
+      </m:oMath>
+      <w:r>
+        <w:rPr>
+          <w:rFonts w:eastAsiaTheme="minorEastAsia"/>
+        </w:rPr>
+        <w:t xml:space="preserve"> doit choisir un des nœuds </w:t>
+      </w:r>
+      <m:oMath>
+        <m:r>
+          <w:rPr>
+            <w:rFonts w:ascii="Cambria Math" w:eastAsiaTheme="minorEastAsia" w:hAnsi="Cambria Math"/>
+          </w:rPr>
+          <m:t>m∈r</m:t>
+        </m:r>
+      </m:oMath>
+      <w:r>
+        <w:rPr>
+          <w:rFonts w:eastAsiaTheme="minorEastAsia"/>
+        </w:rPr>
+        <w:t xml:space="preserve"> dont la valeur est </w:t>
+      </w:r>
+      <m:oMath>
+        <m:r>
+          <w:rPr>
+            <w:rFonts w:ascii="Cambria Math" w:eastAsiaTheme="minorEastAsia" w:hAnsi="Cambria Math"/>
+          </w:rPr>
+          <m:t>v</m:t>
+        </m:r>
+      </m:oMath>
+      <w:r>
+        <w:rPr>
+          <w:rFonts w:eastAsiaTheme="minorEastAsia"/>
+        </w:rPr>
+        <w:t>.</w:t>
+      </w:r>
+      <w:r>
+        <w:rPr>
+          <w:rFonts w:eastAsiaTheme="minorEastAsia"/>
+        </w:rPr>
+        <w:t xml:space="preserve"> On verra qu’il y a une subtilité sur les ex-aequo.</w:t>
+      </w:r>
+    </w:p>
+    <w:p>
+      <w:pPr>
+        <w:jc w:val="both"/>
+        <w:rPr>
+          <w:rFonts w:eastAsiaTheme="minorEastAsia"/>
+        </w:rPr>
+      </w:pPr>
+      <w:r>
+        <w:rPr>
+          <w:rFonts w:eastAsiaTheme="minorEastAsia"/>
+        </w:rPr>
+        <w:t>On présente ici la version dite « fail-hard », par opposition à la version dite « fail-soft ».</w:t>
+      </w:r>
+    </w:p>
+    <w:p>
+      <w:pPr>
+        <w:jc w:val="both"/>
+        <w:rPr>
+          <w:rFonts w:eastAsiaTheme="minorEastAsia"/>
+        </w:rPr>
+      </w:pPr>
+      <w:r>
+        <w:rPr>
+          <w:rFonts w:eastAsiaTheme="minorEastAsia"/>
+        </w:rPr>
+        <w:t xml:space="preserve">La fonction </w:t>
+      </w:r>
+      <m:oMath>
+        <m:r>
+          <w:rPr>
+            <w:rFonts w:ascii="Cambria Math" w:eastAsiaTheme="minorEastAsia" w:hAnsi="Cambria Math"/>
+          </w:rPr>
+          <m:t>alphabeta(n,d, p,α,β)</m:t>
+        </m:r>
+      </m:oMath>
+      <w:r>
+        <w:rPr>
+          <w:rFonts w:eastAsiaTheme="minorEastAsia"/>
+        </w:rPr>
+        <w:t xml:space="preserve"> est définie récursivement comme </w:t>
+      </w:r>
+      <w:r>
+        <w:rPr>
+          <w:rFonts w:eastAsiaTheme="minorEastAsia"/>
+        </w:rPr>
+        <w:t>par l’algorithme suivant</w:t>
+      </w:r>
+      <w:r>
+        <w:rPr>
+          <w:rFonts w:eastAsiaTheme="minorEastAsia"/>
+        </w:rPr>
+        <w:t xml:space="preserve"> ; les changements par rapport à </w:t>
+      </w:r>
+      <m:oMath>
+        <m:r>
+          <w:rPr>
+            <w:rFonts w:ascii="Cambria Math" w:eastAsiaTheme="minorEastAsia" w:hAnsi="Cambria Math"/>
+          </w:rPr>
+          <m:t>minimax(n,d, p)</m:t>
+        </m:r>
+      </m:oMath>
+      <w:r>
+        <w:rPr>
+          <w:rFonts w:eastAsiaTheme="minorEastAsia"/>
+        </w:rPr>
+        <w:t xml:space="preserve"> sont surlignés en jaune :</w:t>
+      </w:r>
+    </w:p>
+    <w:p>
+      <w:pPr>
+        <w:rPr>
+          <w:rFonts w:eastAsiaTheme="minorEastAsia"/>
+        </w:rPr>
+      </w:pPr>
+      <w:r>
+        <w:rPr>
+          <w:rFonts w:eastAsiaTheme="minorEastAsia"/>
+        </w:rPr>
+        <w:br w:type="page"/>
+      </w:r>
+    </w:p>
+    <w:p>
+      <w:pPr>
+        <w:jc w:val="both"/>
+        <w:rPr>
+          <w:rFonts w:eastAsiaTheme="minorEastAsia"/>
+        </w:rPr>
+      </w:pPr>
+    </w:p>
+    <w:tbl>
+      <w:tblPr>
+        <w:tblStyle w:val="Grilledutableau"/>
+        <w:tblW w:w="0" w:type="auto"/>
+        <w:tblCellMar>
+          <w:top w:w="85" w:type="dxa"/>
+          <w:left w:w="85" w:type="dxa"/>
+          <w:bottom w:w="85" w:type="dxa"/>
+          <w:right w:w="85" w:type="dxa"/>
+        </w:tblCellMar>
+        <w:tblLook w:val="04A0" w:firstRow="1" w:lastRow="0" w:firstColumn="1" w:lastColumn="0" w:noHBand="0" w:noVBand="1"/>
+      </w:tblPr>
+      <w:tblGrid>
+        <w:gridCol w:w="5713"/>
+      </w:tblGrid>
+      <w:tr>
+        <w:tc>
+          <w:tcPr>
+            <w:tcW w:w="0" w:type="auto"/>
+          </w:tcPr>
+          <w:p>
+            <w:pPr>
+              <w:pStyle w:val="Paragraphedeliste"/>
+              <w:numPr>
+                <w:ilvl w:val="0"/>
+                <w:numId w:val="7"/>
+              </w:numPr>
+              <w:rPr>
+                <w:rFonts w:eastAsiaTheme="minorEastAsia"/>
+              </w:rPr>
+            </w:pPr>
+            <m:oMath>
+              <m:r>
+                <w:rPr>
+                  <w:rFonts w:ascii="Cambria Math" w:eastAsiaTheme="minorEastAsia" w:hAnsi="Cambria Math"/>
+                </w:rPr>
+                <m:t>if d=0 or t</m:t>
+              </m:r>
+              <m:d>
+                <m:dPr>
+                  <m:ctrlPr>
+                    <w:rPr>
+                      <w:rFonts w:ascii="Cambria Math" w:eastAsiaTheme="minorEastAsia" w:hAnsi="Cambria Math"/>
+                      <w:i/>
+                    </w:rPr>
+                  </m:ctrlPr>
+                </m:dPr>
+                <m:e>
+                  <m:r>
+                    <w:rPr>
+                      <w:rFonts w:ascii="Cambria Math" w:eastAsiaTheme="minorEastAsia" w:hAnsi="Cambria Math"/>
+                    </w:rPr>
+                    <m:t>n</m:t>
+                  </m:r>
+                </m:e>
+              </m:d>
+              <m:r>
+                <w:rPr>
+                  <w:rFonts w:ascii="Cambria Math" w:eastAsiaTheme="minorEastAsia" w:hAnsi="Cambria Math"/>
+                </w:rPr>
+                <m:t xml:space="preserve"> then return e</m:t>
+              </m:r>
+              <m:d>
+                <m:dPr>
+                  <m:ctrlPr>
+                    <w:rPr>
+                      <w:rFonts w:ascii="Cambria Math" w:eastAsiaTheme="minorEastAsia" w:hAnsi="Cambria Math"/>
+                      <w:i/>
+                    </w:rPr>
+                  </m:ctrlPr>
+                </m:dPr>
+                <m:e>
+                  <m:r>
+                    <w:rPr>
+                      <w:rFonts w:ascii="Cambria Math" w:eastAsiaTheme="minorEastAsia" w:hAnsi="Cambria Math"/>
+                    </w:rPr>
+                    <m:t>n</m:t>
+                  </m:r>
+                </m:e>
+              </m:d>
+            </m:oMath>
+          </w:p>
+          <w:p>
+            <w:pPr>
+              <w:pStyle w:val="Paragraphedeliste"/>
+              <w:numPr>
+                <w:ilvl w:val="0"/>
+                <w:numId w:val="7"/>
+              </w:numPr>
+              <w:rPr>
+                <w:rFonts w:eastAsiaTheme="minorEastAsia"/>
+              </w:rPr>
+            </w:pPr>
+            <m:oMath>
+              <m:r>
+                <w:rPr>
+                  <w:rFonts w:ascii="Cambria Math" w:eastAsiaTheme="minorEastAsia" w:hAnsi="Cambria Math"/>
+                </w:rPr>
+                <m:t xml:space="preserve">else if </m:t>
+              </m:r>
+              <m:r>
+                <w:rPr>
+                  <w:rFonts w:ascii="Cambria Math" w:eastAsiaTheme="minorEastAsia" w:hAnsi="Cambria Math"/>
+                </w:rPr>
+                <m:t>p=1</m:t>
+              </m:r>
+            </m:oMath>
+            <w:r>
+              <w:rPr>
+                <w:rFonts w:eastAsiaTheme="minorEastAsia"/>
+              </w:rPr>
+              <w:t xml:space="preserve"> then</w:t>
+            </w:r>
+          </w:p>
+          <w:p>
+            <w:pPr>
+              <w:pStyle w:val="Paragraphedeliste"/>
+              <w:numPr>
+                <w:ilvl w:val="1"/>
+                <w:numId w:val="7"/>
+              </w:numPr>
+              <w:rPr>
+                <w:rFonts w:eastAsiaTheme="minorEastAsia"/>
+                <w:highlight w:val="green"/>
+              </w:rPr>
+            </w:pPr>
+            <m:oMath>
+              <m:sSup>
+                <m:sSupPr>
+                  <m:ctrlPr>
+                    <w:rPr>
+                      <w:rFonts w:ascii="Cambria Math" w:eastAsiaTheme="minorEastAsia" w:hAnsi="Cambria Math"/>
+                      <w:i/>
+                      <w:highlight w:val="green"/>
+                    </w:rPr>
+                  </m:ctrlPr>
+                </m:sSupPr>
+                <m:e>
+                  <m:r>
+                    <w:rPr>
+                      <w:rFonts w:ascii="Cambria Math" w:eastAsiaTheme="minorEastAsia" w:hAnsi="Cambria Math"/>
+                      <w:highlight w:val="green"/>
+                    </w:rPr>
+                    <m:t>α</m:t>
+                  </m:r>
+                </m:e>
+                <m:sup>
+                  <m:r>
+                    <w:rPr>
+                      <w:rFonts w:ascii="Cambria Math" w:eastAsiaTheme="minorEastAsia" w:hAnsi="Cambria Math"/>
+                      <w:highlight w:val="green"/>
+                    </w:rPr>
+                    <m:t>*</m:t>
+                  </m:r>
+                </m:sup>
+              </m:sSup>
+              <m:r>
+                <w:rPr>
+                  <w:rFonts w:ascii="Cambria Math" w:eastAsiaTheme="minorEastAsia" w:hAnsi="Cambria Math"/>
+                  <w:highlight w:val="green"/>
+                </w:rPr>
+                <m:t>≔</m:t>
+              </m:r>
+              <m:func>
+                <m:funcPr>
+                  <m:ctrlPr>
+                    <w:rPr>
+                      <w:rFonts w:ascii="Cambria Math" w:eastAsiaTheme="minorEastAsia" w:hAnsi="Cambria Math"/>
+                      <w:i/>
+                      <w:highlight w:val="green"/>
+                    </w:rPr>
+                  </m:ctrlPr>
+                </m:funcPr>
+                <m:fName>
+                  <m:r>
+                    <m:rPr>
+                      <m:sty m:val="p"/>
+                    </m:rPr>
+                    <w:rPr>
+                      <w:rFonts w:ascii="Cambria Math" w:eastAsiaTheme="minorEastAsia" w:hAnsi="Cambria Math"/>
+                      <w:highlight w:val="green"/>
+                    </w:rPr>
+                    <m:t>max</m:t>
+                  </m:r>
+                </m:fName>
+                <m:e>
+                  <m:d>
+                    <m:dPr>
+                      <m:begChr m:val="{"/>
+                      <m:endChr m:val="}"/>
+                      <m:ctrlPr>
+                        <w:rPr>
+                          <w:rFonts w:ascii="Cambria Math" w:eastAsiaTheme="minorEastAsia" w:hAnsi="Cambria Math"/>
+                          <w:i/>
+                          <w:highlight w:val="green"/>
+                        </w:rPr>
+                      </m:ctrlPr>
+                    </m:dPr>
+                    <m:e>
+                      <m:r>
+                        <w:rPr>
+                          <w:rFonts w:ascii="Cambria Math" w:eastAsiaTheme="minorEastAsia" w:hAnsi="Cambria Math"/>
+                          <w:highlight w:val="green"/>
+                        </w:rPr>
+                        <m:t>alphabeta</m:t>
+                      </m:r>
+                      <m:d>
+                        <m:dPr>
+                          <m:ctrlPr>
+                            <w:rPr>
+                              <w:rFonts w:ascii="Cambria Math" w:eastAsiaTheme="minorEastAsia" w:hAnsi="Cambria Math"/>
+                              <w:i/>
+                              <w:highlight w:val="green"/>
+                            </w:rPr>
+                          </m:ctrlPr>
+                        </m:dPr>
+                        <m:e>
+                          <m:r>
+                            <w:rPr>
+                              <w:rFonts w:ascii="Cambria Math" w:eastAsiaTheme="minorEastAsia" w:hAnsi="Cambria Math"/>
+                              <w:highlight w:val="green"/>
+                            </w:rPr>
+                            <m:t>m,d-1,- p,α,β</m:t>
+                          </m:r>
+                        </m:e>
+                      </m:d>
+                      <m:r>
+                        <w:rPr>
+                          <w:rFonts w:ascii="Cambria Math" w:eastAsiaTheme="minorEastAsia" w:hAnsi="Cambria Math"/>
+                          <w:highlight w:val="green"/>
+                        </w:rPr>
+                        <m:t>:m∈n</m:t>
+                      </m:r>
+                    </m:e>
+                  </m:d>
+                </m:e>
+              </m:func>
+            </m:oMath>
+          </w:p>
+          <w:p>
+            <w:pPr>
+              <w:pStyle w:val="Paragraphedeliste"/>
+              <w:numPr>
+                <w:ilvl w:val="1"/>
+                <w:numId w:val="7"/>
+              </w:numPr>
+              <w:rPr>
+                <w:rFonts w:eastAsiaTheme="minorEastAsia"/>
+                <w:highlight w:val="yellow"/>
+              </w:rPr>
+            </w:pPr>
+            <m:oMath>
+              <m:sSup>
+                <m:sSupPr>
+                  <m:ctrlPr>
+                    <w:rPr>
+                      <w:rFonts w:ascii="Cambria Math" w:eastAsiaTheme="minorEastAsia" w:hAnsi="Cambria Math"/>
+                      <w:i/>
+                      <w:highlight w:val="yellow"/>
+                    </w:rPr>
+                  </m:ctrlPr>
+                </m:sSupPr>
+                <m:e>
+                  <m:r>
+                    <w:rPr>
+                      <w:rFonts w:ascii="Cambria Math" w:eastAsiaTheme="minorEastAsia" w:hAnsi="Cambria Math"/>
+                      <w:highlight w:val="yellow"/>
+                    </w:rPr>
+                    <m:t>α</m:t>
+                  </m:r>
+                </m:e>
+                <m:sup>
+                  <m:r>
+                    <w:rPr>
+                      <w:rFonts w:ascii="Cambria Math" w:eastAsiaTheme="minorEastAsia" w:hAnsi="Cambria Math"/>
+                      <w:highlight w:val="yellow"/>
+                    </w:rPr>
+                    <m:t>'</m:t>
+                  </m:r>
+                </m:sup>
+              </m:sSup>
+              <m:r>
+                <w:rPr>
+                  <w:rFonts w:ascii="Cambria Math" w:eastAsiaTheme="minorEastAsia" w:hAnsi="Cambria Math"/>
+                  <w:highlight w:val="yellow"/>
+                </w:rPr>
+                <m:t>≔α</m:t>
+              </m:r>
+            </m:oMath>
+          </w:p>
+          <w:p>
+            <w:pPr>
+              <w:pStyle w:val="Paragraphedeliste"/>
+              <w:numPr>
+                <w:ilvl w:val="1"/>
+                <w:numId w:val="7"/>
+              </w:numPr>
+              <w:rPr>
+                <w:rFonts w:eastAsiaTheme="minorEastAsia"/>
+              </w:rPr>
+            </w:pPr>
+            <m:oMath>
+              <m:r>
+                <w:rPr>
+                  <w:rFonts w:ascii="Cambria Math" w:eastAsiaTheme="minorEastAsia" w:hAnsi="Cambria Math"/>
+                </w:rPr>
+                <m:t>v≔-∞</m:t>
+              </m:r>
+            </m:oMath>
+          </w:p>
+          <w:p>
+            <w:pPr>
+              <w:pStyle w:val="Paragraphedeliste"/>
+              <w:numPr>
+                <w:ilvl w:val="1"/>
+                <w:numId w:val="7"/>
+              </w:numPr>
+              <w:rPr>
+                <w:rFonts w:eastAsiaTheme="minorEastAsia"/>
+              </w:rPr>
+            </w:pPr>
+            <m:oMath>
+              <m:r>
+                <w:rPr>
+                  <w:rFonts w:ascii="Cambria Math" w:eastAsiaTheme="minorEastAsia" w:hAnsi="Cambria Math"/>
+                </w:rPr>
+                <m:t>for m∈n do</m:t>
+              </m:r>
+            </m:oMath>
+          </w:p>
+          <w:p>
+            <w:pPr>
+              <w:pStyle w:val="Paragraphedeliste"/>
+              <w:numPr>
+                <w:ilvl w:val="2"/>
+                <w:numId w:val="7"/>
+              </w:numPr>
+              <w:rPr>
+                <w:rFonts w:eastAsiaTheme="minorEastAsia"/>
+              </w:rPr>
+            </w:pPr>
+            <m:oMath>
+              <m:r>
+                <w:rPr>
+                  <w:rFonts w:ascii="Cambria Math" w:eastAsiaTheme="minorEastAsia" w:hAnsi="Cambria Math"/>
+                </w:rPr>
+                <m:t>v≔</m:t>
+              </m:r>
+              <m:func>
+                <m:funcPr>
+                  <m:ctrlPr>
+                    <w:rPr>
+                      <w:rFonts w:ascii="Cambria Math" w:eastAsiaTheme="minorEastAsia" w:hAnsi="Cambria Math"/>
+                      <w:i/>
+                    </w:rPr>
+                  </m:ctrlPr>
+                </m:funcPr>
+                <m:fName>
+                  <m:r>
+                    <m:rPr>
+                      <m:sty m:val="p"/>
+                    </m:rPr>
+                    <w:rPr>
+                      <w:rFonts w:ascii="Cambria Math" w:eastAsiaTheme="minorEastAsia" w:hAnsi="Cambria Math"/>
+                    </w:rPr>
+                    <m:t>max</m:t>
+                  </m:r>
+                </m:fName>
+                <m:e>
+                  <m:d>
+                    <m:dPr>
+                      <m:ctrlPr>
+                        <w:rPr>
+                          <w:rFonts w:ascii="Cambria Math" w:eastAsiaTheme="minorEastAsia" w:hAnsi="Cambria Math"/>
+                          <w:i/>
+                        </w:rPr>
+                      </m:ctrlPr>
+                    </m:dPr>
+                    <m:e>
+                      <m:r>
+                        <w:rPr>
+                          <w:rFonts w:ascii="Cambria Math" w:eastAsiaTheme="minorEastAsia" w:hAnsi="Cambria Math"/>
+                        </w:rPr>
+                        <m:t>v,alphabeta(</m:t>
+                      </m:r>
+                      <m:r>
+                        <w:rPr>
+                          <w:rFonts w:ascii="Cambria Math" w:eastAsiaTheme="minorEastAsia" w:hAnsi="Cambria Math"/>
+                        </w:rPr>
+                        <m:t>m</m:t>
+                      </m:r>
+                      <m:r>
+                        <w:rPr>
+                          <w:rFonts w:ascii="Cambria Math" w:eastAsiaTheme="minorEastAsia" w:hAnsi="Cambria Math"/>
+                        </w:rPr>
+                        <m:t>,d-1,- p,</m:t>
+                      </m:r>
+                      <m:r>
+                        <w:rPr>
+                          <w:rFonts w:ascii="Cambria Math" w:eastAsiaTheme="minorEastAsia" w:hAnsi="Cambria Math"/>
+                          <w:highlight w:val="yellow"/>
+                        </w:rPr>
+                        <m:t>α</m:t>
+                      </m:r>
+                      <m:r>
+                        <w:rPr>
+                          <w:rFonts w:ascii="Cambria Math" w:eastAsiaTheme="minorEastAsia" w:hAnsi="Cambria Math"/>
+                          <w:highlight w:val="yellow"/>
+                        </w:rPr>
+                        <m:t>'</m:t>
+                      </m:r>
+                      <m:r>
+                        <w:rPr>
+                          <w:rFonts w:ascii="Cambria Math" w:eastAsiaTheme="minorEastAsia" w:hAnsi="Cambria Math"/>
+                          <w:highlight w:val="yellow"/>
+                        </w:rPr>
+                        <m:t>,β</m:t>
+                      </m:r>
+                      <m:r>
+                        <w:rPr>
+                          <w:rFonts w:ascii="Cambria Math" w:eastAsiaTheme="minorEastAsia" w:hAnsi="Cambria Math"/>
+                        </w:rPr>
+                        <m:t>)</m:t>
+                      </m:r>
+                    </m:e>
+                  </m:d>
+                </m:e>
+              </m:func>
+            </m:oMath>
+          </w:p>
+          <w:p>
+            <w:pPr>
+              <w:pStyle w:val="Paragraphedeliste"/>
+              <w:numPr>
+                <w:ilvl w:val="2"/>
+                <w:numId w:val="7"/>
+              </w:numPr>
+              <w:rPr>
+                <w:rFonts w:eastAsiaTheme="minorEastAsia"/>
+                <w:highlight w:val="green"/>
+              </w:rPr>
+            </w:pPr>
+            <m:oMath>
+              <m:r>
+                <w:rPr>
+                  <w:rFonts w:ascii="Cambria Math" w:eastAsiaTheme="minorEastAsia" w:hAnsi="Cambria Math"/>
+                  <w:highlight w:val="green"/>
+                </w:rPr>
+                <m:t xml:space="preserve"> assert </m:t>
+              </m:r>
+              <m:r>
+                <w:rPr>
+                  <w:rFonts w:ascii="Cambria Math" w:eastAsiaTheme="minorEastAsia" w:hAnsi="Cambria Math"/>
+                  <w:highlight w:val="green"/>
+                </w:rPr>
+                <m:t>v≤</m:t>
+              </m:r>
+              <m:sSup>
+                <m:sSupPr>
+                  <m:ctrlPr>
+                    <w:rPr>
+                      <w:rFonts w:ascii="Cambria Math" w:eastAsiaTheme="minorEastAsia" w:hAnsi="Cambria Math"/>
+                      <w:i/>
+                      <w:highlight w:val="green"/>
+                    </w:rPr>
+                  </m:ctrlPr>
+                </m:sSupPr>
+                <m:e>
+                  <m:r>
+                    <w:rPr>
+                      <w:rFonts w:ascii="Cambria Math" w:eastAsiaTheme="minorEastAsia" w:hAnsi="Cambria Math"/>
+                      <w:highlight w:val="green"/>
+                    </w:rPr>
+                    <m:t>α</m:t>
+                  </m:r>
+                </m:e>
+                <m:sup>
+                  <m:r>
+                    <w:rPr>
+                      <w:rFonts w:ascii="Cambria Math" w:eastAsiaTheme="minorEastAsia" w:hAnsi="Cambria Math"/>
+                      <w:highlight w:val="green"/>
+                    </w:rPr>
+                    <m:t>*</m:t>
+                  </m:r>
+                </m:sup>
+              </m:sSup>
+            </m:oMath>
+          </w:p>
+          <w:p>
+            <w:pPr>
+              <w:pStyle w:val="Paragraphedeliste"/>
+              <w:numPr>
+                <w:ilvl w:val="2"/>
+                <w:numId w:val="7"/>
+              </w:numPr>
+              <w:rPr>
+                <w:rFonts w:eastAsiaTheme="minorEastAsia"/>
+                <w:highlight w:val="yellow"/>
+              </w:rPr>
+            </w:pPr>
+            <m:oMath>
+              <m:r>
+                <w:rPr>
+                  <w:rFonts w:ascii="Cambria Math" w:eastAsiaTheme="minorEastAsia" w:hAnsi="Cambria Math"/>
+                  <w:highlight w:val="yellow"/>
+                </w:rPr>
+                <m:t>if v≥β then</m:t>
+              </m:r>
+            </m:oMath>
+          </w:p>
+          <w:p>
+            <w:pPr>
+              <w:pStyle w:val="Paragraphedeliste"/>
+              <w:numPr>
+                <w:ilvl w:val="3"/>
+                <w:numId w:val="7"/>
+              </w:numPr>
+              <w:rPr>
+                <w:rFonts w:eastAsiaTheme="minorEastAsia"/>
+                <w:highlight w:val="yellow"/>
+              </w:rPr>
+            </w:pPr>
+            <m:oMath>
+              <m:r>
+                <w:rPr>
+                  <w:rFonts w:ascii="Cambria Math" w:eastAsiaTheme="minorEastAsia" w:hAnsi="Cambria Math"/>
+                  <w:highlight w:val="yellow"/>
+                </w:rPr>
+                <m:t>break</m:t>
+              </m:r>
+            </m:oMath>
+            <w:r>
+              <w:rPr>
+                <w:rFonts w:eastAsiaTheme="minorEastAsia"/>
+                <w:highlight w:val="yellow"/>
+              </w:rPr>
+              <w:t xml:space="preserve"> (* </w:t>
+            </w:r>
+            <m:oMath>
+              <m:r>
+                <w:rPr>
+                  <w:rFonts w:ascii="Cambria Math" w:eastAsiaTheme="minorEastAsia" w:hAnsi="Cambria Math"/>
+                  <w:highlight w:val="yellow"/>
+                </w:rPr>
+                <m:t>α</m:t>
+              </m:r>
+            </m:oMath>
+            <w:r>
+              <w:rPr>
+                <w:rFonts w:eastAsiaTheme="minorEastAsia"/>
+                <w:highlight w:val="yellow"/>
+              </w:rPr>
+              <w:t xml:space="preserve"> </w:t>
+            </w:r>
+            <w:proofErr w:type="spellStart"/>
+            <w:r>
+              <w:rPr>
+                <w:rFonts w:eastAsiaTheme="minorEastAsia"/>
+                <w:highlight w:val="yellow"/>
+              </w:rPr>
+              <w:t>cutoff</w:t>
+            </w:r>
+            <w:proofErr w:type="spellEnd"/>
+            <w:r>
+              <w:rPr>
+                <w:rFonts w:eastAsiaTheme="minorEastAsia"/>
+                <w:highlight w:val="yellow"/>
+              </w:rPr>
+              <w:t xml:space="preserve"> *)</w:t>
+            </w:r>
+          </w:p>
+          <w:p>
+            <w:pPr>
+              <w:pStyle w:val="Paragraphedeliste"/>
+              <w:numPr>
+                <w:ilvl w:val="2"/>
+                <w:numId w:val="7"/>
+              </w:numPr>
+              <w:rPr>
+                <w:rFonts w:eastAsiaTheme="minorEastAsia"/>
+                <w:highlight w:val="yellow"/>
+              </w:rPr>
+            </w:pPr>
+            <m:oMath>
+              <m:r>
+                <w:rPr>
+                  <w:rFonts w:ascii="Cambria Math" w:eastAsiaTheme="minorEastAsia" w:hAnsi="Cambria Math"/>
+                  <w:highlight w:val="yellow"/>
+                </w:rPr>
+                <m:t>α</m:t>
+              </m:r>
+              <m:r>
+                <w:rPr>
+                  <w:rFonts w:ascii="Cambria Math" w:eastAsiaTheme="minorEastAsia" w:hAnsi="Cambria Math"/>
+                  <w:highlight w:val="yellow"/>
+                </w:rPr>
+                <m:t>'</m:t>
+              </m:r>
+              <m:r>
+                <w:rPr>
+                  <w:rFonts w:ascii="Cambria Math" w:eastAsiaTheme="minorEastAsia" w:hAnsi="Cambria Math"/>
+                  <w:highlight w:val="yellow"/>
+                </w:rPr>
+                <m:t>≔</m:t>
+              </m:r>
+              <m:func>
+                <m:funcPr>
+                  <m:ctrlPr>
+                    <w:rPr>
+                      <w:rFonts w:ascii="Cambria Math" w:eastAsiaTheme="minorEastAsia" w:hAnsi="Cambria Math"/>
+                      <w:i/>
+                      <w:highlight w:val="yellow"/>
+                    </w:rPr>
+                  </m:ctrlPr>
+                </m:funcPr>
+                <m:fName>
+                  <m:r>
+                    <m:rPr>
+                      <m:sty m:val="p"/>
+                    </m:rPr>
+                    <w:rPr>
+                      <w:rFonts w:ascii="Cambria Math" w:eastAsiaTheme="minorEastAsia" w:hAnsi="Cambria Math"/>
+                      <w:highlight w:val="yellow"/>
+                    </w:rPr>
+                    <m:t>max</m:t>
+                  </m:r>
+                </m:fName>
+                <m:e>
+                  <m:d>
+                    <m:dPr>
+                      <m:ctrlPr>
+                        <w:rPr>
+                          <w:rFonts w:ascii="Cambria Math" w:eastAsiaTheme="minorEastAsia" w:hAnsi="Cambria Math"/>
+                          <w:i/>
+                          <w:highlight w:val="yellow"/>
+                        </w:rPr>
+                      </m:ctrlPr>
+                    </m:dPr>
+                    <m:e>
+                      <m:r>
+                        <w:rPr>
+                          <w:rFonts w:ascii="Cambria Math" w:eastAsiaTheme="minorEastAsia" w:hAnsi="Cambria Math"/>
+                          <w:highlight w:val="yellow"/>
+                        </w:rPr>
+                        <m:t>α</m:t>
+                      </m:r>
+                      <m:r>
+                        <w:rPr>
+                          <w:rFonts w:ascii="Cambria Math" w:eastAsiaTheme="minorEastAsia" w:hAnsi="Cambria Math"/>
+                          <w:highlight w:val="yellow"/>
+                        </w:rPr>
+                        <m:t>'</m:t>
+                      </m:r>
+                      <m:r>
+                        <w:rPr>
+                          <w:rFonts w:ascii="Cambria Math" w:eastAsiaTheme="minorEastAsia" w:hAnsi="Cambria Math"/>
+                          <w:highlight w:val="yellow"/>
+                        </w:rPr>
+                        <m:t>,v</m:t>
+                      </m:r>
+                    </m:e>
+                  </m:d>
+                </m:e>
+              </m:func>
+            </m:oMath>
+          </w:p>
+          <w:p>
+            <w:pPr>
+              <w:pStyle w:val="Paragraphedeliste"/>
+              <w:numPr>
+                <w:ilvl w:val="2"/>
+                <w:numId w:val="7"/>
+              </w:numPr>
+              <w:rPr>
+                <w:rFonts w:eastAsiaTheme="minorEastAsia"/>
+                <w:highlight w:val="green"/>
+              </w:rPr>
+            </w:pPr>
+            <m:oMath>
+              <m:r>
+                <w:rPr>
+                  <w:rFonts w:ascii="Cambria Math" w:eastAsiaTheme="minorEastAsia" w:hAnsi="Cambria Math"/>
+                  <w:highlight w:val="green"/>
+                </w:rPr>
+                <m:t xml:space="preserve">assert </m:t>
+              </m:r>
+              <m:sSup>
+                <m:sSupPr>
+                  <m:ctrlPr>
+                    <w:rPr>
+                      <w:rFonts w:ascii="Cambria Math" w:eastAsiaTheme="minorEastAsia" w:hAnsi="Cambria Math"/>
+                      <w:i/>
+                      <w:highlight w:val="green"/>
+                    </w:rPr>
+                  </m:ctrlPr>
+                </m:sSupPr>
+                <m:e>
+                  <m:r>
+                    <w:rPr>
+                      <w:rFonts w:ascii="Cambria Math" w:eastAsiaTheme="minorEastAsia" w:hAnsi="Cambria Math"/>
+                      <w:highlight w:val="green"/>
+                    </w:rPr>
+                    <m:t>α</m:t>
+                  </m:r>
+                </m:e>
+                <m:sup>
+                  <m:r>
+                    <w:rPr>
+                      <w:rFonts w:ascii="Cambria Math" w:eastAsiaTheme="minorEastAsia" w:hAnsi="Cambria Math"/>
+                      <w:highlight w:val="green"/>
+                    </w:rPr>
+                    <m:t>'</m:t>
+                  </m:r>
+                </m:sup>
+              </m:sSup>
+              <m:r>
+                <w:rPr>
+                  <w:rFonts w:ascii="Cambria Math" w:eastAsiaTheme="minorEastAsia" w:hAnsi="Cambria Math"/>
+                  <w:highlight w:val="green"/>
+                </w:rPr>
+                <m:t>≤</m:t>
+              </m:r>
+              <m:func>
+                <m:funcPr>
+                  <m:ctrlPr>
+                    <w:rPr>
+                      <w:rFonts w:ascii="Cambria Math" w:eastAsiaTheme="minorEastAsia" w:hAnsi="Cambria Math"/>
+                      <w:i/>
+                      <w:highlight w:val="green"/>
+                    </w:rPr>
+                  </m:ctrlPr>
+                </m:funcPr>
+                <m:fName>
+                  <m:r>
+                    <m:rPr>
+                      <m:sty m:val="p"/>
+                    </m:rPr>
+                    <w:rPr>
+                      <w:rFonts w:ascii="Cambria Math" w:eastAsiaTheme="minorEastAsia" w:hAnsi="Cambria Math"/>
+                      <w:highlight w:val="green"/>
+                    </w:rPr>
+                    <m:t>max</m:t>
+                  </m:r>
+                </m:fName>
+                <m:e>
+                  <m:d>
+                    <m:dPr>
+                      <m:ctrlPr>
+                        <w:rPr>
+                          <w:rFonts w:ascii="Cambria Math" w:eastAsiaTheme="minorEastAsia" w:hAnsi="Cambria Math"/>
+                          <w:i/>
+                          <w:highlight w:val="green"/>
+                        </w:rPr>
+                      </m:ctrlPr>
+                    </m:dPr>
+                    <m:e>
+                      <m:r>
+                        <w:rPr>
+                          <w:rFonts w:ascii="Cambria Math" w:eastAsiaTheme="minorEastAsia" w:hAnsi="Cambria Math"/>
+                          <w:highlight w:val="green"/>
+                        </w:rPr>
+                        <m:t>α,</m:t>
+                      </m:r>
+                      <m:sSup>
+                        <m:sSupPr>
+                          <m:ctrlPr>
+                            <w:rPr>
+                              <w:rFonts w:ascii="Cambria Math" w:eastAsiaTheme="minorEastAsia" w:hAnsi="Cambria Math"/>
+                              <w:i/>
+                              <w:highlight w:val="green"/>
+                            </w:rPr>
+                          </m:ctrlPr>
+                        </m:sSupPr>
+                        <m:e>
+                          <m:r>
+                            <w:rPr>
+                              <w:rFonts w:ascii="Cambria Math" w:eastAsiaTheme="minorEastAsia" w:hAnsi="Cambria Math"/>
+                              <w:highlight w:val="green"/>
+                            </w:rPr>
+                            <m:t>α</m:t>
+                          </m:r>
+                        </m:e>
+                        <m:sup>
+                          <m:r>
+                            <w:rPr>
+                              <w:rFonts w:ascii="Cambria Math" w:eastAsiaTheme="minorEastAsia" w:hAnsi="Cambria Math"/>
+                              <w:highlight w:val="green"/>
+                            </w:rPr>
+                            <m:t>*</m:t>
+                          </m:r>
+                        </m:sup>
+                      </m:sSup>
+                    </m:e>
+                  </m:d>
+                </m:e>
+              </m:func>
+            </m:oMath>
+          </w:p>
+          <w:p>
+            <w:pPr>
+              <w:pStyle w:val="Paragraphedeliste"/>
+              <w:numPr>
+                <w:ilvl w:val="1"/>
+                <w:numId w:val="7"/>
+              </w:numPr>
+              <w:rPr>
+                <w:rFonts w:eastAsiaTheme="minorEastAsia"/>
+                <w:highlight w:val="green"/>
+              </w:rPr>
+            </w:pPr>
+            <m:oMath>
+              <m:r>
+                <w:rPr>
+                  <w:rFonts w:ascii="Cambria Math" w:eastAsiaTheme="minorEastAsia" w:hAnsi="Cambria Math"/>
+                  <w:highlight w:val="green"/>
+                </w:rPr>
+                <m:t xml:space="preserve">assert </m:t>
+              </m:r>
+              <m:sSup>
+                <m:sSupPr>
+                  <m:ctrlPr>
+                    <w:rPr>
+                      <w:rFonts w:ascii="Cambria Math" w:eastAsiaTheme="minorEastAsia" w:hAnsi="Cambria Math"/>
+                      <w:i/>
+                      <w:highlight w:val="green"/>
+                    </w:rPr>
+                  </m:ctrlPr>
+                </m:sSupPr>
+                <m:e>
+                  <m:r>
+                    <w:rPr>
+                      <w:rFonts w:ascii="Cambria Math" w:eastAsiaTheme="minorEastAsia" w:hAnsi="Cambria Math"/>
+                      <w:highlight w:val="green"/>
+                    </w:rPr>
+                    <m:t>α</m:t>
+                  </m:r>
+                </m:e>
+                <m:sup>
+                  <m:r>
+                    <w:rPr>
+                      <w:rFonts w:ascii="Cambria Math" w:eastAsiaTheme="minorEastAsia" w:hAnsi="Cambria Math"/>
+                      <w:highlight w:val="green"/>
+                    </w:rPr>
+                    <m:t>'</m:t>
+                  </m:r>
+                </m:sup>
+              </m:sSup>
+              <m:r>
+                <w:rPr>
+                  <w:rFonts w:ascii="Cambria Math" w:eastAsiaTheme="minorEastAsia" w:hAnsi="Cambria Math"/>
+                  <w:highlight w:val="green"/>
+                </w:rPr>
+                <m:t>≤</m:t>
+              </m:r>
+              <m:func>
+                <m:funcPr>
+                  <m:ctrlPr>
+                    <w:rPr>
+                      <w:rFonts w:ascii="Cambria Math" w:eastAsiaTheme="minorEastAsia" w:hAnsi="Cambria Math"/>
+                      <w:i/>
+                      <w:highlight w:val="green"/>
+                    </w:rPr>
+                  </m:ctrlPr>
+                </m:funcPr>
+                <m:fName>
+                  <m:r>
+                    <m:rPr>
+                      <m:sty m:val="p"/>
+                    </m:rPr>
+                    <w:rPr>
+                      <w:rFonts w:ascii="Cambria Math" w:eastAsiaTheme="minorEastAsia" w:hAnsi="Cambria Math"/>
+                      <w:highlight w:val="green"/>
+                    </w:rPr>
+                    <m:t>max</m:t>
+                  </m:r>
+                </m:fName>
+                <m:e>
+                  <m:d>
+                    <m:dPr>
+                      <m:ctrlPr>
+                        <w:rPr>
+                          <w:rFonts w:ascii="Cambria Math" w:eastAsiaTheme="minorEastAsia" w:hAnsi="Cambria Math"/>
+                          <w:i/>
+                          <w:highlight w:val="green"/>
+                        </w:rPr>
+                      </m:ctrlPr>
+                    </m:dPr>
+                    <m:e>
+                      <m:r>
+                        <w:rPr>
+                          <w:rFonts w:ascii="Cambria Math" w:eastAsiaTheme="minorEastAsia" w:hAnsi="Cambria Math"/>
+                          <w:highlight w:val="green"/>
+                        </w:rPr>
+                        <m:t>α,</m:t>
+                      </m:r>
+                      <m:sSup>
+                        <m:sSupPr>
+                          <m:ctrlPr>
+                            <w:rPr>
+                              <w:rFonts w:ascii="Cambria Math" w:eastAsiaTheme="minorEastAsia" w:hAnsi="Cambria Math"/>
+                              <w:i/>
+                              <w:highlight w:val="green"/>
+                            </w:rPr>
+                          </m:ctrlPr>
+                        </m:sSupPr>
+                        <m:e>
+                          <m:r>
+                            <w:rPr>
+                              <w:rFonts w:ascii="Cambria Math" w:eastAsiaTheme="minorEastAsia" w:hAnsi="Cambria Math"/>
+                              <w:highlight w:val="green"/>
+                            </w:rPr>
+                            <m:t>α</m:t>
+                          </m:r>
+                        </m:e>
+                        <m:sup>
+                          <m:r>
+                            <w:rPr>
+                              <w:rFonts w:ascii="Cambria Math" w:eastAsiaTheme="minorEastAsia" w:hAnsi="Cambria Math"/>
+                              <w:highlight w:val="green"/>
+                            </w:rPr>
+                            <m:t>*</m:t>
+                          </m:r>
+                        </m:sup>
+                      </m:sSup>
+                    </m:e>
+                  </m:d>
+                </m:e>
+              </m:func>
+            </m:oMath>
+          </w:p>
+          <w:p>
+            <w:pPr>
+              <w:pStyle w:val="Paragraphedeliste"/>
+              <w:numPr>
+                <w:ilvl w:val="1"/>
+                <w:numId w:val="7"/>
+              </w:numPr>
+              <w:rPr>
+                <w:rFonts w:eastAsiaTheme="minorEastAsia"/>
+              </w:rPr>
+            </w:pPr>
+            <m:oMath>
+              <m:r>
+                <w:rPr>
+                  <w:rFonts w:ascii="Cambria Math" w:eastAsiaTheme="minorEastAsia" w:hAnsi="Cambria Math"/>
+                </w:rPr>
+                <m:t>return v</m:t>
+              </m:r>
+            </m:oMath>
+          </w:p>
+          <w:p>
+            <w:pPr>
+              <w:pStyle w:val="Paragraphedeliste"/>
+              <w:numPr>
+                <w:ilvl w:val="0"/>
+                <w:numId w:val="7"/>
+              </w:numPr>
+              <w:rPr>
+                <w:rFonts w:eastAsiaTheme="minorEastAsia"/>
+              </w:rPr>
+            </w:pPr>
+            <m:oMath>
+              <m:r>
+                <w:rPr>
+                  <w:rFonts w:ascii="Cambria Math" w:eastAsiaTheme="minorEastAsia" w:hAnsi="Cambria Math"/>
+                </w:rPr>
+                <m:t xml:space="preserve">else if </m:t>
+              </m:r>
+              <m:r>
+                <w:rPr>
+                  <w:rFonts w:ascii="Cambria Math" w:eastAsiaTheme="minorEastAsia" w:hAnsi="Cambria Math"/>
+                </w:rPr>
+                <m:t>p=</m:t>
+              </m:r>
+              <m:r>
+                <w:rPr>
+                  <w:rFonts w:ascii="Cambria Math" w:eastAsiaTheme="minorEastAsia" w:hAnsi="Cambria Math"/>
+                </w:rPr>
+                <m:t>-</m:t>
+              </m:r>
+              <m:r>
+                <w:rPr>
+                  <w:rFonts w:ascii="Cambria Math" w:eastAsiaTheme="minorEastAsia" w:hAnsi="Cambria Math"/>
+                </w:rPr>
+                <m:t>1</m:t>
+              </m:r>
+            </m:oMath>
+            <w:r>
+              <w:rPr>
+                <w:rFonts w:eastAsiaTheme="minorEastAsia"/>
+              </w:rPr>
+              <w:t xml:space="preserve"> then</w:t>
+            </w:r>
+          </w:p>
+          <w:p>
+            <w:pPr>
+              <w:pStyle w:val="Paragraphedeliste"/>
+              <w:numPr>
+                <w:ilvl w:val="1"/>
+                <w:numId w:val="7"/>
+              </w:numPr>
+              <w:rPr>
+                <w:rFonts w:eastAsiaTheme="minorEastAsia"/>
+                <w:highlight w:val="green"/>
+              </w:rPr>
+            </w:pPr>
+            <m:oMath>
+              <m:sSup>
+                <m:sSupPr>
+                  <m:ctrlPr>
+                    <w:rPr>
+                      <w:rFonts w:ascii="Cambria Math" w:eastAsiaTheme="minorEastAsia" w:hAnsi="Cambria Math"/>
+                      <w:i/>
+                      <w:highlight w:val="green"/>
+                    </w:rPr>
+                  </m:ctrlPr>
+                </m:sSupPr>
+                <m:e>
+                  <m:r>
+                    <w:rPr>
+                      <w:rFonts w:ascii="Cambria Math" w:eastAsiaTheme="minorEastAsia" w:hAnsi="Cambria Math"/>
+                      <w:highlight w:val="green"/>
+                    </w:rPr>
+                    <m:t>β</m:t>
+                  </m:r>
+                </m:e>
+                <m:sup>
+                  <m:r>
+                    <w:rPr>
+                      <w:rFonts w:ascii="Cambria Math" w:eastAsiaTheme="minorEastAsia" w:hAnsi="Cambria Math"/>
+                      <w:highlight w:val="green"/>
+                    </w:rPr>
+                    <m:t>*</m:t>
+                  </m:r>
+                </m:sup>
+              </m:sSup>
+              <m:r>
+                <w:rPr>
+                  <w:rFonts w:ascii="Cambria Math" w:eastAsiaTheme="minorEastAsia" w:hAnsi="Cambria Math"/>
+                  <w:highlight w:val="green"/>
+                </w:rPr>
+                <m:t>≔</m:t>
+              </m:r>
+              <m:func>
+                <m:funcPr>
+                  <m:ctrlPr>
+                    <w:rPr>
+                      <w:rFonts w:ascii="Cambria Math" w:eastAsiaTheme="minorEastAsia" w:hAnsi="Cambria Math"/>
+                      <w:i/>
+                      <w:highlight w:val="green"/>
+                    </w:rPr>
+                  </m:ctrlPr>
+                </m:funcPr>
+                <m:fName>
+                  <m:r>
+                    <m:rPr>
+                      <m:sty m:val="p"/>
+                    </m:rPr>
+                    <w:rPr>
+                      <w:rFonts w:ascii="Cambria Math" w:eastAsiaTheme="minorEastAsia" w:hAnsi="Cambria Math"/>
+                      <w:highlight w:val="green"/>
+                    </w:rPr>
+                    <m:t>min</m:t>
+                  </m:r>
+                </m:fName>
+                <m:e>
+                  <m:d>
+                    <m:dPr>
+                      <m:begChr m:val="{"/>
+                      <m:endChr m:val="}"/>
+                      <m:ctrlPr>
+                        <w:rPr>
+                          <w:rFonts w:ascii="Cambria Math" w:eastAsiaTheme="minorEastAsia" w:hAnsi="Cambria Math"/>
+                          <w:i/>
+                          <w:highlight w:val="green"/>
+                        </w:rPr>
+                      </m:ctrlPr>
+                    </m:dPr>
+                    <m:e>
+                      <m:r>
+                        <w:rPr>
+                          <w:rFonts w:ascii="Cambria Math" w:eastAsiaTheme="minorEastAsia" w:hAnsi="Cambria Math"/>
+                          <w:highlight w:val="green"/>
+                        </w:rPr>
+                        <m:t>alphabeta</m:t>
+                      </m:r>
+                      <m:d>
+                        <m:dPr>
+                          <m:ctrlPr>
+                            <w:rPr>
+                              <w:rFonts w:ascii="Cambria Math" w:eastAsiaTheme="minorEastAsia" w:hAnsi="Cambria Math"/>
+                              <w:i/>
+                              <w:highlight w:val="green"/>
+                            </w:rPr>
+                          </m:ctrlPr>
+                        </m:dPr>
+                        <m:e>
+                          <m:r>
+                            <w:rPr>
+                              <w:rFonts w:ascii="Cambria Math" w:eastAsiaTheme="minorEastAsia" w:hAnsi="Cambria Math"/>
+                              <w:highlight w:val="green"/>
+                            </w:rPr>
+                            <m:t>m,d-1,- p,α,β</m:t>
+                          </m:r>
+                        </m:e>
+                      </m:d>
+                      <m:r>
+                        <w:rPr>
+                          <w:rFonts w:ascii="Cambria Math" w:eastAsiaTheme="minorEastAsia" w:hAnsi="Cambria Math"/>
+                          <w:highlight w:val="green"/>
+                        </w:rPr>
+                        <m:t>:m∈n</m:t>
+                      </m:r>
+                    </m:e>
+                  </m:d>
+                </m:e>
+              </m:func>
+            </m:oMath>
+          </w:p>
+          <w:p>
+            <w:pPr>
+              <w:pStyle w:val="Paragraphedeliste"/>
+              <w:numPr>
+                <w:ilvl w:val="1"/>
+                <w:numId w:val="7"/>
+              </w:numPr>
+              <w:rPr>
+                <w:rFonts w:eastAsiaTheme="minorEastAsia"/>
+                <w:highlight w:val="yellow"/>
+              </w:rPr>
+            </w:pPr>
+            <m:oMath>
+              <m:sSup>
+                <m:sSupPr>
+                  <m:ctrlPr>
+                    <w:rPr>
+                      <w:rFonts w:ascii="Cambria Math" w:eastAsiaTheme="minorEastAsia" w:hAnsi="Cambria Math"/>
+                      <w:i/>
+                      <w:highlight w:val="yellow"/>
+                    </w:rPr>
+                  </m:ctrlPr>
+                </m:sSupPr>
+                <m:e>
+                  <m:r>
+                    <w:rPr>
+                      <w:rFonts w:ascii="Cambria Math" w:eastAsiaTheme="minorEastAsia" w:hAnsi="Cambria Math"/>
+                      <w:highlight w:val="yellow"/>
+                    </w:rPr>
+                    <m:t>β</m:t>
+                  </m:r>
+                </m:e>
+                <m:sup>
+                  <m:r>
+                    <w:rPr>
+                      <w:rFonts w:ascii="Cambria Math" w:eastAsiaTheme="minorEastAsia" w:hAnsi="Cambria Math"/>
+                      <w:highlight w:val="yellow"/>
+                    </w:rPr>
+                    <m:t>'</m:t>
+                  </m:r>
+                </m:sup>
+              </m:sSup>
+              <m:r>
+                <w:rPr>
+                  <w:rFonts w:ascii="Cambria Math" w:eastAsiaTheme="minorEastAsia" w:hAnsi="Cambria Math"/>
+                  <w:highlight w:val="yellow"/>
+                </w:rPr>
+                <m:t>≔β</m:t>
+              </m:r>
+            </m:oMath>
+          </w:p>
+          <w:p>
+            <w:pPr>
+              <w:pStyle w:val="Paragraphedeliste"/>
+              <w:numPr>
+                <w:ilvl w:val="1"/>
+                <w:numId w:val="7"/>
+              </w:numPr>
+              <w:rPr>
+                <w:rFonts w:eastAsiaTheme="minorEastAsia"/>
+              </w:rPr>
+            </w:pPr>
+            <m:oMath>
+              <m:r>
+                <w:rPr>
+                  <w:rFonts w:ascii="Cambria Math" w:eastAsiaTheme="minorEastAsia" w:hAnsi="Cambria Math"/>
+                </w:rPr>
+                <m:t>v≔+∞</m:t>
+              </m:r>
+            </m:oMath>
+          </w:p>
+          <w:p>
+            <w:pPr>
+              <w:pStyle w:val="Paragraphedeliste"/>
+              <w:numPr>
+                <w:ilvl w:val="1"/>
+                <w:numId w:val="7"/>
+              </w:numPr>
+              <w:rPr>
+                <w:rFonts w:eastAsiaTheme="minorEastAsia"/>
+              </w:rPr>
+            </w:pPr>
+            <m:oMath>
+              <m:r>
+                <w:rPr>
+                  <w:rFonts w:ascii="Cambria Math" w:eastAsiaTheme="minorEastAsia" w:hAnsi="Cambria Math"/>
+                </w:rPr>
+                <m:t>for m∈n do</m:t>
+              </m:r>
+            </m:oMath>
+          </w:p>
+          <w:p>
+            <w:pPr>
+              <w:pStyle w:val="Paragraphedeliste"/>
+              <w:numPr>
+                <w:ilvl w:val="2"/>
+                <w:numId w:val="7"/>
+              </w:numPr>
+              <w:rPr>
+                <w:rFonts w:eastAsiaTheme="minorEastAsia"/>
+              </w:rPr>
+            </w:pPr>
+            <m:oMath>
+              <m:r>
+                <w:rPr>
+                  <w:rFonts w:ascii="Cambria Math" w:eastAsiaTheme="minorEastAsia" w:hAnsi="Cambria Math"/>
+                </w:rPr>
+                <m:t>v≔</m:t>
+              </m:r>
+              <m:func>
+                <m:funcPr>
+                  <m:ctrlPr>
+                    <w:rPr>
+                      <w:rFonts w:ascii="Cambria Math" w:eastAsiaTheme="minorEastAsia" w:hAnsi="Cambria Math"/>
+                      <w:i/>
+                    </w:rPr>
+                  </m:ctrlPr>
+                </m:funcPr>
+                <m:fName>
+                  <m:r>
+                    <m:rPr>
+                      <m:sty m:val="p"/>
+                    </m:rPr>
+                    <w:rPr>
+                      <w:rFonts w:ascii="Cambria Math" w:eastAsiaTheme="minorEastAsia" w:hAnsi="Cambria Math"/>
+                    </w:rPr>
+                    <m:t>min</m:t>
+                  </m:r>
+                </m:fName>
+                <m:e>
+                  <m:d>
+                    <m:dPr>
+                      <m:ctrlPr>
+                        <w:rPr>
+                          <w:rFonts w:ascii="Cambria Math" w:eastAsiaTheme="minorEastAsia" w:hAnsi="Cambria Math"/>
+                          <w:i/>
+                        </w:rPr>
+                      </m:ctrlPr>
+                    </m:dPr>
+                    <m:e>
+                      <m:r>
+                        <w:rPr>
+                          <w:rFonts w:ascii="Cambria Math" w:eastAsiaTheme="minorEastAsia" w:hAnsi="Cambria Math"/>
+                        </w:rPr>
+                        <m:t>v,alphabeta(</m:t>
+                      </m:r>
+                      <m:r>
+                        <w:rPr>
+                          <w:rFonts w:ascii="Cambria Math" w:eastAsiaTheme="minorEastAsia" w:hAnsi="Cambria Math"/>
+                        </w:rPr>
+                        <m:t>m</m:t>
+                      </m:r>
+                      <m:r>
+                        <w:rPr>
+                          <w:rFonts w:ascii="Cambria Math" w:eastAsiaTheme="minorEastAsia" w:hAnsi="Cambria Math"/>
+                        </w:rPr>
+                        <m:t>,d-1,- p,</m:t>
+                      </m:r>
+                      <m:r>
+                        <w:rPr>
+                          <w:rFonts w:ascii="Cambria Math" w:eastAsiaTheme="minorEastAsia" w:hAnsi="Cambria Math"/>
+                          <w:highlight w:val="yellow"/>
+                        </w:rPr>
+                        <m:t>α,β</m:t>
+                      </m:r>
+                      <m:r>
+                        <w:rPr>
+                          <w:rFonts w:ascii="Cambria Math" w:eastAsiaTheme="minorEastAsia" w:hAnsi="Cambria Math"/>
+                        </w:rPr>
+                        <m:t>'</m:t>
+                      </m:r>
+                      <m:r>
+                        <w:rPr>
+                          <w:rFonts w:ascii="Cambria Math" w:eastAsiaTheme="minorEastAsia" w:hAnsi="Cambria Math"/>
+                        </w:rPr>
+                        <m:t>)</m:t>
+                      </m:r>
+                    </m:e>
+                  </m:d>
+                </m:e>
+              </m:func>
+            </m:oMath>
+          </w:p>
+          <w:p>
+            <w:pPr>
+              <w:pStyle w:val="Paragraphedeliste"/>
+              <w:numPr>
+                <w:ilvl w:val="2"/>
+                <w:numId w:val="7"/>
+              </w:numPr>
+              <w:rPr>
+                <w:rFonts w:eastAsiaTheme="minorEastAsia"/>
+                <w:highlight w:val="green"/>
+              </w:rPr>
+            </w:pPr>
+            <m:oMath>
+              <m:r>
+                <w:rPr>
+                  <w:rFonts w:ascii="Cambria Math" w:eastAsiaTheme="minorEastAsia" w:hAnsi="Cambria Math"/>
+                  <w:highlight w:val="green"/>
+                </w:rPr>
+                <m:t xml:space="preserve"> assert </m:t>
+              </m:r>
+              <m:sSup>
+                <m:sSupPr>
+                  <m:ctrlPr>
+                    <w:rPr>
+                      <w:rFonts w:ascii="Cambria Math" w:eastAsiaTheme="minorEastAsia" w:hAnsi="Cambria Math"/>
+                      <w:i/>
+                    </w:rPr>
+                  </m:ctrlPr>
+                </m:sSupPr>
+                <m:e>
+                  <m:r>
+                    <w:rPr>
+                      <w:rFonts w:ascii="Cambria Math" w:eastAsiaTheme="minorEastAsia" w:hAnsi="Cambria Math"/>
+                      <w:highlight w:val="green"/>
+                    </w:rPr>
+                    <m:t>β</m:t>
+                  </m:r>
+                </m:e>
+                <m:sup>
+                  <m:r>
+                    <w:rPr>
+                      <w:rFonts w:ascii="Cambria Math" w:eastAsiaTheme="minorEastAsia" w:hAnsi="Cambria Math"/>
+                      <w:highlight w:val="green"/>
+                    </w:rPr>
+                    <m:t>*</m:t>
+                  </m:r>
+                </m:sup>
+              </m:sSup>
+              <m:r>
+                <w:rPr>
+                  <w:rFonts w:ascii="Cambria Math" w:eastAsiaTheme="minorEastAsia" w:hAnsi="Cambria Math"/>
+                  <w:highlight w:val="green"/>
+                </w:rPr>
+                <m:t>≤</m:t>
+              </m:r>
+              <m:r>
+                <w:rPr>
+                  <w:rFonts w:ascii="Cambria Math" w:eastAsiaTheme="minorEastAsia" w:hAnsi="Cambria Math"/>
+                  <w:highlight w:val="green"/>
+                </w:rPr>
+                <m:t>v</m:t>
+              </m:r>
+              <m:r>
+                <w:rPr>
+                  <w:rFonts w:ascii="Cambria Math" w:eastAsiaTheme="minorEastAsia" w:hAnsi="Cambria Math"/>
+                  <w:highlight w:val="green"/>
+                </w:rPr>
+                <m:t xml:space="preserve"> </m:t>
+              </m:r>
+            </m:oMath>
+          </w:p>
+          <w:p>
+            <w:pPr>
+              <w:pStyle w:val="Paragraphedeliste"/>
+              <w:numPr>
+                <w:ilvl w:val="2"/>
+                <w:numId w:val="7"/>
+              </w:numPr>
+              <w:rPr>
+                <w:rFonts w:eastAsiaTheme="minorEastAsia"/>
+                <w:highlight w:val="yellow"/>
+              </w:rPr>
+            </w:pPr>
+            <m:oMath>
+              <m:r>
+                <w:rPr>
+                  <w:rFonts w:ascii="Cambria Math" w:eastAsiaTheme="minorEastAsia" w:hAnsi="Cambria Math"/>
+                  <w:highlight w:val="yellow"/>
+                </w:rPr>
+                <m:t>if v≤α then</m:t>
+              </m:r>
+            </m:oMath>
+          </w:p>
+          <w:p>
+            <w:pPr>
+              <w:pStyle w:val="Paragraphedeliste"/>
+              <w:numPr>
+                <w:ilvl w:val="3"/>
+                <w:numId w:val="7"/>
+              </w:numPr>
+              <w:rPr>
+                <w:rFonts w:eastAsiaTheme="minorEastAsia"/>
+                <w:highlight w:val="yellow"/>
+              </w:rPr>
+            </w:pPr>
+            <m:oMath>
+              <m:r>
+                <w:rPr>
+                  <w:rFonts w:ascii="Cambria Math" w:eastAsiaTheme="minorEastAsia" w:hAnsi="Cambria Math"/>
+                  <w:highlight w:val="yellow"/>
+                </w:rPr>
+                <m:t>break</m:t>
+              </m:r>
+            </m:oMath>
+            <w:r>
+              <w:rPr>
+                <w:rFonts w:eastAsiaTheme="minorEastAsia"/>
+                <w:highlight w:val="yellow"/>
+              </w:rPr>
+              <w:t xml:space="preserve"> (* </w:t>
+            </w:r>
+            <m:oMath>
+              <m:r>
+                <w:rPr>
+                  <w:rFonts w:ascii="Cambria Math" w:eastAsiaTheme="minorEastAsia" w:hAnsi="Cambria Math"/>
+                  <w:highlight w:val="yellow"/>
+                </w:rPr>
+                <m:t>β</m:t>
+              </m:r>
+            </m:oMath>
+            <w:r>
+              <w:rPr>
+                <w:rFonts w:eastAsiaTheme="minorEastAsia"/>
+                <w:highlight w:val="yellow"/>
+              </w:rPr>
+              <w:t xml:space="preserve"> </w:t>
+            </w:r>
+            <w:proofErr w:type="spellStart"/>
+            <w:r>
+              <w:rPr>
+                <w:rFonts w:eastAsiaTheme="minorEastAsia"/>
+                <w:highlight w:val="yellow"/>
+              </w:rPr>
+              <w:t>cutoff</w:t>
+            </w:r>
+            <w:proofErr w:type="spellEnd"/>
+            <w:r>
+              <w:rPr>
+                <w:rFonts w:eastAsiaTheme="minorEastAsia"/>
+                <w:highlight w:val="yellow"/>
+              </w:rPr>
+              <w:t xml:space="preserve"> *)</w:t>
+            </w:r>
+          </w:p>
+          <w:p>
+            <w:pPr>
+              <w:pStyle w:val="Paragraphedeliste"/>
+              <w:numPr>
+                <w:ilvl w:val="2"/>
+                <w:numId w:val="7"/>
+              </w:numPr>
+              <w:rPr>
+                <w:rFonts w:eastAsiaTheme="minorEastAsia"/>
+                <w:highlight w:val="yellow"/>
+              </w:rPr>
+            </w:pPr>
+            <m:oMath>
+              <m:r>
+                <w:rPr>
+                  <w:rFonts w:ascii="Cambria Math" w:eastAsiaTheme="minorEastAsia" w:hAnsi="Cambria Math"/>
+                  <w:highlight w:val="yellow"/>
+                </w:rPr>
+                <m:t>β</m:t>
+              </m:r>
+              <m:r>
+                <w:rPr>
+                  <w:rFonts w:ascii="Cambria Math" w:eastAsiaTheme="minorEastAsia" w:hAnsi="Cambria Math"/>
+                  <w:highlight w:val="yellow"/>
+                </w:rPr>
+                <m:t>'</m:t>
+              </m:r>
+              <m:r>
+                <w:rPr>
+                  <w:rFonts w:ascii="Cambria Math" w:eastAsiaTheme="minorEastAsia" w:hAnsi="Cambria Math"/>
+                  <w:highlight w:val="yellow"/>
+                </w:rPr>
+                <m:t>≔</m:t>
+              </m:r>
+              <m:func>
+                <m:funcPr>
+                  <m:ctrlPr>
+                    <w:rPr>
+                      <w:rFonts w:ascii="Cambria Math" w:eastAsiaTheme="minorEastAsia" w:hAnsi="Cambria Math"/>
+                      <w:i/>
+                      <w:highlight w:val="yellow"/>
+                    </w:rPr>
+                  </m:ctrlPr>
+                </m:funcPr>
+                <m:fName>
+                  <m:r>
+                    <m:rPr>
+                      <m:sty m:val="p"/>
+                    </m:rPr>
+                    <w:rPr>
+                      <w:rFonts w:ascii="Cambria Math" w:eastAsiaTheme="minorEastAsia" w:hAnsi="Cambria Math"/>
+                      <w:highlight w:val="yellow"/>
+                    </w:rPr>
+                    <m:t>min</m:t>
+                  </m:r>
+                </m:fName>
+                <m:e>
+                  <m:d>
+                    <m:dPr>
+                      <m:ctrlPr>
+                        <w:rPr>
+                          <w:rFonts w:ascii="Cambria Math" w:eastAsiaTheme="minorEastAsia" w:hAnsi="Cambria Math"/>
+                          <w:i/>
+                          <w:highlight w:val="yellow"/>
+                        </w:rPr>
+                      </m:ctrlPr>
+                    </m:dPr>
+                    <m:e>
+                      <m:r>
+                        <w:rPr>
+                          <w:rFonts w:ascii="Cambria Math" w:eastAsiaTheme="minorEastAsia" w:hAnsi="Cambria Math"/>
+                          <w:highlight w:val="yellow"/>
+                        </w:rPr>
+                        <m:t>β</m:t>
+                      </m:r>
+                      <m:r>
+                        <w:rPr>
+                          <w:rFonts w:ascii="Cambria Math" w:eastAsiaTheme="minorEastAsia" w:hAnsi="Cambria Math"/>
+                          <w:highlight w:val="yellow"/>
+                        </w:rPr>
+                        <m:t>'</m:t>
+                      </m:r>
+                      <m:r>
+                        <w:rPr>
+                          <w:rFonts w:ascii="Cambria Math" w:eastAsiaTheme="minorEastAsia" w:hAnsi="Cambria Math"/>
+                          <w:highlight w:val="yellow"/>
+                        </w:rPr>
+                        <m:t>,v</m:t>
+                      </m:r>
+                    </m:e>
+                  </m:d>
+                </m:e>
+              </m:func>
+            </m:oMath>
+          </w:p>
+          <w:p>
+            <w:pPr>
+              <w:pStyle w:val="Paragraphedeliste"/>
+              <w:numPr>
+                <w:ilvl w:val="2"/>
+                <w:numId w:val="7"/>
+              </w:numPr>
+              <w:rPr>
+                <w:rFonts w:eastAsiaTheme="minorEastAsia"/>
+                <w:highlight w:val="green"/>
+              </w:rPr>
+            </w:pPr>
+            <m:oMath>
+              <m:r>
+                <w:rPr>
+                  <w:rFonts w:ascii="Cambria Math" w:eastAsiaTheme="minorEastAsia" w:hAnsi="Cambria Math"/>
+                  <w:highlight w:val="green"/>
+                </w:rPr>
+                <m:t>assert</m:t>
+              </m:r>
+              <m:func>
+                <m:funcPr>
+                  <m:ctrlPr>
+                    <w:rPr>
+                      <w:rFonts w:ascii="Cambria Math" w:eastAsiaTheme="minorEastAsia" w:hAnsi="Cambria Math"/>
+                      <w:i/>
+                      <w:highlight w:val="green"/>
+                    </w:rPr>
+                  </m:ctrlPr>
+                </m:funcPr>
+                <m:fName>
+                  <m:r>
+                    <m:rPr>
+                      <m:sty m:val="p"/>
+                    </m:rPr>
+                    <w:rPr>
+                      <w:rFonts w:ascii="Cambria Math" w:eastAsiaTheme="minorEastAsia" w:hAnsi="Cambria Math"/>
+                      <w:highlight w:val="green"/>
+                    </w:rPr>
+                    <m:t>min</m:t>
+                  </m:r>
+                </m:fName>
+                <m:e>
+                  <m:d>
+                    <m:dPr>
+                      <m:ctrlPr>
+                        <w:rPr>
+                          <w:rFonts w:ascii="Cambria Math" w:eastAsiaTheme="minorEastAsia" w:hAnsi="Cambria Math"/>
+                          <w:i/>
+                          <w:highlight w:val="green"/>
+                        </w:rPr>
+                      </m:ctrlPr>
+                    </m:dPr>
+                    <m:e>
+                      <m:r>
+                        <w:rPr>
+                          <w:rFonts w:ascii="Cambria Math" w:eastAsiaTheme="minorEastAsia" w:hAnsi="Cambria Math"/>
+                          <w:highlight w:val="green"/>
+                        </w:rPr>
+                        <m:t>β,</m:t>
+                      </m:r>
+                      <m:sSup>
+                        <m:sSupPr>
+                          <m:ctrlPr>
+                            <w:rPr>
+                              <w:rFonts w:ascii="Cambria Math" w:eastAsiaTheme="minorEastAsia" w:hAnsi="Cambria Math"/>
+                              <w:i/>
+                              <w:highlight w:val="green"/>
+                            </w:rPr>
+                          </m:ctrlPr>
+                        </m:sSupPr>
+                        <m:e>
+                          <m:r>
+                            <w:rPr>
+                              <w:rFonts w:ascii="Cambria Math" w:eastAsiaTheme="minorEastAsia" w:hAnsi="Cambria Math"/>
+                              <w:highlight w:val="green"/>
+                            </w:rPr>
+                            <m:t>β</m:t>
+                          </m:r>
+                        </m:e>
+                        <m:sup>
+                          <m:r>
+                            <w:rPr>
+                              <w:rFonts w:ascii="Cambria Math" w:eastAsiaTheme="minorEastAsia" w:hAnsi="Cambria Math"/>
+                              <w:highlight w:val="green"/>
+                            </w:rPr>
+                            <m:t>*</m:t>
+                          </m:r>
+                        </m:sup>
+                      </m:sSup>
+                    </m:e>
+                  </m:d>
+                </m:e>
+              </m:func>
+              <m:r>
+                <w:rPr>
+                  <w:rFonts w:ascii="Cambria Math" w:eastAsiaTheme="minorEastAsia" w:hAnsi="Cambria Math"/>
+                  <w:highlight w:val="green"/>
+                </w:rPr>
+                <m:t>≤β'</m:t>
+              </m:r>
+            </m:oMath>
+          </w:p>
+          <w:p>
+            <w:pPr>
+              <w:pStyle w:val="Paragraphedeliste"/>
+              <w:numPr>
+                <w:ilvl w:val="1"/>
+                <w:numId w:val="7"/>
+              </w:numPr>
+              <w:rPr>
+                <w:rFonts w:eastAsiaTheme="minorEastAsia"/>
+                <w:highlight w:val="green"/>
+              </w:rPr>
+            </w:pPr>
+            <m:oMath>
+              <m:r>
+                <w:rPr>
+                  <w:rFonts w:ascii="Cambria Math" w:eastAsiaTheme="minorEastAsia" w:hAnsi="Cambria Math"/>
+                  <w:highlight w:val="green"/>
+                </w:rPr>
+                <m:t>assert</m:t>
+              </m:r>
+              <m:func>
+                <m:funcPr>
+                  <m:ctrlPr>
+                    <w:rPr>
+                      <w:rFonts w:ascii="Cambria Math" w:eastAsiaTheme="minorEastAsia" w:hAnsi="Cambria Math"/>
+                      <w:i/>
+                      <w:highlight w:val="green"/>
+                    </w:rPr>
+                  </m:ctrlPr>
+                </m:funcPr>
+                <m:fName>
+                  <m:r>
+                    <m:rPr>
+                      <m:sty m:val="p"/>
+                    </m:rPr>
+                    <w:rPr>
+                      <w:rFonts w:ascii="Cambria Math" w:eastAsiaTheme="minorEastAsia" w:hAnsi="Cambria Math"/>
+                      <w:highlight w:val="green"/>
+                    </w:rPr>
+                    <m:t>min</m:t>
+                  </m:r>
+                </m:fName>
+                <m:e>
+                  <m:d>
+                    <m:dPr>
+                      <m:ctrlPr>
+                        <w:rPr>
+                          <w:rFonts w:ascii="Cambria Math" w:eastAsiaTheme="minorEastAsia" w:hAnsi="Cambria Math"/>
+                          <w:i/>
+                          <w:highlight w:val="green"/>
+                        </w:rPr>
+                      </m:ctrlPr>
+                    </m:dPr>
+                    <m:e>
+                      <m:r>
+                        <w:rPr>
+                          <w:rFonts w:ascii="Cambria Math" w:eastAsiaTheme="minorEastAsia" w:hAnsi="Cambria Math"/>
+                          <w:highlight w:val="green"/>
+                        </w:rPr>
+                        <m:t>β,</m:t>
+                      </m:r>
+                      <m:sSup>
+                        <m:sSupPr>
+                          <m:ctrlPr>
+                            <w:rPr>
+                              <w:rFonts w:ascii="Cambria Math" w:eastAsiaTheme="minorEastAsia" w:hAnsi="Cambria Math"/>
+                              <w:i/>
+                              <w:highlight w:val="green"/>
+                            </w:rPr>
+                          </m:ctrlPr>
+                        </m:sSupPr>
+                        <m:e>
+                          <m:r>
+                            <w:rPr>
+                              <w:rFonts w:ascii="Cambria Math" w:eastAsiaTheme="minorEastAsia" w:hAnsi="Cambria Math"/>
+                              <w:highlight w:val="green"/>
+                            </w:rPr>
+                            <m:t>β</m:t>
+                          </m:r>
+                        </m:e>
+                        <m:sup>
+                          <m:r>
+                            <w:rPr>
+                              <w:rFonts w:ascii="Cambria Math" w:eastAsiaTheme="minorEastAsia" w:hAnsi="Cambria Math"/>
+                              <w:highlight w:val="green"/>
+                            </w:rPr>
+                            <m:t>*</m:t>
+                          </m:r>
+                        </m:sup>
+                      </m:sSup>
+                    </m:e>
+                  </m:d>
+                </m:e>
+              </m:func>
+              <m:r>
+                <w:rPr>
+                  <w:rFonts w:ascii="Cambria Math" w:eastAsiaTheme="minorEastAsia" w:hAnsi="Cambria Math"/>
+                  <w:highlight w:val="green"/>
+                </w:rPr>
+                <m:t>≤β'</m:t>
+              </m:r>
+            </m:oMath>
+          </w:p>
+          <w:p>
+            <w:pPr>
+              <w:pStyle w:val="Paragraphedeliste"/>
+              <w:numPr>
+                <w:ilvl w:val="1"/>
+                <w:numId w:val="7"/>
+              </w:numPr>
+              <w:rPr>
+                <w:rFonts w:eastAsiaTheme="minorEastAsia"/>
+              </w:rPr>
+            </w:pPr>
+            <m:oMath>
+              <m:r>
+                <w:rPr>
+                  <w:rFonts w:ascii="Cambria Math" w:eastAsiaTheme="minorEastAsia" w:hAnsi="Cambria Math"/>
+                </w:rPr>
+                <m:t>return v</m:t>
+              </m:r>
+            </m:oMath>
+          </w:p>
+        </w:tc>
+      </w:tr>
+    </w:tbl>
+    <w:p>
+      <w:pPr>
+        <w:rPr>
+          <w:rFonts w:eastAsiaTheme="minorEastAsia"/>
+        </w:rPr>
+      </w:pPr>
+    </w:p>
+    <w:p>
+      <w:pPr>
+        <w:jc w:val="both"/>
+        <w:rPr>
+          <w:rFonts w:eastAsiaTheme="minorEastAsia"/>
+        </w:rPr>
+      </w:pPr>
+      <w:r>
+        <w:rPr>
+          <w:rFonts w:eastAsiaTheme="minorEastAsia"/>
+        </w:rPr>
+        <w:t>L'algorithme maintient deux valeurs, alpha et bêta, qui représentent respectivement</w:t>
+      </w:r>
+      <w:r>
+        <w:rPr>
+          <w:rFonts w:eastAsiaTheme="minorEastAsia"/>
+        </w:rPr>
+        <w:t> :</w:t>
+      </w:r>
+    </w:p>
+    <w:p>
+      <w:pPr>
+        <w:pStyle w:val="Paragraphedeliste"/>
+        <w:numPr>
+          <w:ilvl w:val="0"/>
+          <w:numId w:val="1"/>
+        </w:numPr>
+        <w:jc w:val="both"/>
+        <w:rPr>
+          <w:rFonts w:eastAsiaTheme="minorEastAsia"/>
+        </w:rPr>
+      </w:pPr>
+      <m:oMath>
+        <m:r>
+          <w:rPr>
+            <w:rFonts w:ascii="Cambria Math" w:eastAsiaTheme="minorEastAsia" w:hAnsi="Cambria Math"/>
+          </w:rPr>
+          <m:t>α</m:t>
+        </m:r>
+      </m:oMath>
+      <w:r>
+        <w:rPr>
+          <w:rFonts w:eastAsiaTheme="minorEastAsia"/>
+        </w:rPr>
+        <w:t xml:space="preserve"> : </w:t>
+      </w:r>
+      <w:r>
+        <w:rPr>
+          <w:rFonts w:eastAsiaTheme="minorEastAsia"/>
+        </w:rPr>
+        <w:t>le score minimum dont est assuré le joueur qui maximise</w:t>
+      </w:r>
+      <w:r>
+        <w:rPr>
+          <w:rFonts w:eastAsiaTheme="minorEastAsia"/>
+        </w:rPr>
+        <w:t> ;</w:t>
+      </w:r>
+    </w:p>
+    <w:p>
+      <w:pPr>
+        <w:pStyle w:val="Paragraphedeliste"/>
+        <w:numPr>
+          <w:ilvl w:val="0"/>
+          <w:numId w:val="1"/>
+        </w:numPr>
+        <w:jc w:val="both"/>
+        <w:rPr>
+          <w:rFonts w:eastAsiaTheme="minorEastAsia"/>
+        </w:rPr>
+      </w:pPr>
+      <m:oMath>
+        <m:r>
+          <w:rPr>
+            <w:rFonts w:ascii="Cambria Math" w:eastAsiaTheme="minorEastAsia" w:hAnsi="Cambria Math"/>
+          </w:rPr>
+          <m:t>β</m:t>
+        </m:r>
+      </m:oMath>
+      <w:r>
+        <w:rPr>
+          <w:rFonts w:eastAsiaTheme="minorEastAsia"/>
+        </w:rPr>
+        <w:t xml:space="preserve"> : </w:t>
+      </w:r>
+      <w:r>
+        <w:rPr>
+          <w:rFonts w:eastAsiaTheme="minorEastAsia"/>
+        </w:rPr>
+        <w:t>le score maximum dont est assuré le joueur qui minimise.</w:t>
+      </w:r>
+    </w:p>
+    <w:p>
+      <w:pPr>
+        <w:jc w:val="both"/>
+        <w:rPr>
+          <w:rFonts w:eastAsiaTheme="minorEastAsia"/>
+        </w:rPr>
+      </w:pPr>
+      <w:r>
+        <w:rPr>
+          <w:rFonts w:eastAsiaTheme="minorEastAsia"/>
+        </w:rPr>
+        <w:t xml:space="preserve">Initialement, alpha est l'infini négatif et bêta est l'infini positif, c'est-à-dire que les deux joueurs commencent avec leur pire score possible. </w:t>
+      </w:r>
+    </w:p>
+    <w:p>
+      <w:pPr>
+        <w:jc w:val="both"/>
+        <w:rPr>
+          <w:rFonts w:eastAsiaTheme="minorEastAsia"/>
+        </w:rPr>
+      </w:pPr>
+      <w:r>
+        <w:rPr>
+          <w:rFonts w:eastAsiaTheme="minorEastAsia"/>
+        </w:rPr>
+        <w:t>Chaque fois que le score maximum dont le joueur qui minimise (c'est-à-dire le joueur "bêta") est assuré devient inférieur au score minimum dont le joueur qui maximise (c'est-à-dire le joueur "alpha") est assuré (c'est-à-dire bêta &lt; alpha), le joueur n'a pas besoin de considérer d'autres descendants de ce nœud, car ils ne seront jamais atteints dans le jeu réel.</w:t>
+      </w:r>
     </w:p>
     <w:sectPr>
       <w:headerReference w:type="default" r:id="rId8"/>
@@ -9753,7 +11738,7 @@
       <w:rPr>
         <w:noProof/>
       </w:rPr>
-      <w:t>2022-0117-1930</w:t>
+      <w:t>2022-0120-2141</w:t>
     </w:r>
     <w:r>
       <w:fldChar w:fldCharType="end"/>
@@ -9761,27 +11746,14 @@
     <w:r>
       <w:tab/>
     </w:r>
-    <w:r>
-      <w:fldChar w:fldCharType="begin"/>
-    </w:r>
-    <w:r>
-      <w:instrText xml:space="preserve"> FILENAME   \* MERGEFORMAT </w:instrText>
-    </w:r>
-    <w:r>
-      <w:fldChar w:fldCharType="separate"/>
-    </w:r>
-    <w:r>
-      <w:rPr>
-        <w:noProof/>
-      </w:rPr>
-      <w:t>Minimax-and-variants.docx</w:t>
-    </w:r>
-    <w:r>
-      <w:rPr>
-        <w:noProof/>
-      </w:rPr>
-      <w:fldChar w:fldCharType="end"/>
-    </w:r>
+    <w:fldSimple w:instr=" FILENAME   \* MERGEFORMAT ">
+      <w:r>
+        <w:rPr>
+          <w:noProof/>
+        </w:rPr>
+        <w:t>Minimax-and-variants.docx</w:t>
+      </w:r>
+    </w:fldSimple>
     <w:r>
       <w:tab/>
       <w:t xml:space="preserve">page </w:t>
@@ -9804,11 +11776,21 @@
     <w:r>
       <w:t>/</w:t>
     </w:r>
-    <w:fldSimple w:instr=" NUMPAGES   \* MERGEFORMAT ">
-      <w:r>
-        <w:t>2</w:t>
-      </w:r>
-    </w:fldSimple>
+    <w:r>
+      <w:fldChar w:fldCharType="begin"/>
+    </w:r>
+    <w:r>
+      <w:instrText xml:space="preserve"> NUMPAGES   \* MERGEFORMAT </w:instrText>
+    </w:r>
+    <w:r>
+      <w:fldChar w:fldCharType="separate"/>
+    </w:r>
+    <w:r>
+      <w:t>2</w:t>
+    </w:r>
+    <w:r>
+      <w:fldChar w:fldCharType="end"/>
+    </w:r>
   </w:p>
   <w:p>
     <w:pPr>
@@ -9847,7 +11829,7 @@
         <w:rFonts w:ascii="Courier New" w:hAnsi="Courier New" w:cs="Courier New" w:hint="default"/>
       </w:rPr>
     </w:lvl>
-    <w:lvl w:ilvl="2" w:tplc="040C0005" w:tentative="1">
+    <w:lvl w:ilvl="2" w:tplc="040C0005">
       <w:start w:val="1"/>
       <w:numFmt w:val="bullet"/>
       <w:lvlText w:val=""/>
@@ -9859,7 +11841,7 @@
         <w:rFonts w:ascii="Wingdings" w:hAnsi="Wingdings" w:hint="default"/>
       </w:rPr>
     </w:lvl>
-    <w:lvl w:ilvl="3" w:tplc="040C0001" w:tentative="1">
+    <w:lvl w:ilvl="3" w:tplc="040C0001">
       <w:start w:val="1"/>
       <w:numFmt w:val="bullet"/>
       <w:lvlText w:val=""/>
@@ -10045,6 +12027,121 @@
     </w:lvl>
   </w:abstractNum>
   <w:abstractNum w:abstractNumId="2" w15:restartNumberingAfterBreak="0">
+    <w:nsid w:val="3996012C"/>
+    <w:multiLevelType w:val="multilevel"/>
+    <w:tmpl w:val="461E6228"/>
+    <w:lvl w:ilvl="0">
+      <w:start w:val="1"/>
+      <w:numFmt w:val="decimal"/>
+      <w:lvlText w:val="%1. "/>
+      <w:lvlJc w:val="left"/>
+      <w:pPr>
+        <w:ind w:left="360" w:hanging="360"/>
+      </w:pPr>
+      <w:rPr>
+        <w:rFonts w:hint="default"/>
+      </w:rPr>
+    </w:lvl>
+    <w:lvl w:ilvl="1">
+      <w:start w:val="1"/>
+      <w:numFmt w:val="decimal"/>
+      <w:lvlText w:val="%1.%2. "/>
+      <w:lvlJc w:val="left"/>
+      <w:pPr>
+        <w:ind w:left="792" w:hanging="432"/>
+      </w:pPr>
+      <w:rPr>
+        <w:rFonts w:hint="default"/>
+      </w:rPr>
+    </w:lvl>
+    <w:lvl w:ilvl="2">
+      <w:start w:val="1"/>
+      <w:numFmt w:val="decimal"/>
+      <w:lvlText w:val="%1.%2.%3. "/>
+      <w:lvlJc w:val="left"/>
+      <w:pPr>
+        <w:ind w:left="1224" w:hanging="504"/>
+      </w:pPr>
+      <w:rPr>
+        <w:rFonts w:asciiTheme="minorHAnsi" w:eastAsiaTheme="minorEastAsia" w:hAnsiTheme="minorHAnsi" w:cstheme="minorBidi" w:hint="default"/>
+        <w:i w:val="0"/>
+        <w:noProof w:val="0"/>
+      </w:rPr>
+    </w:lvl>
+    <w:lvl w:ilvl="3">
+      <w:start w:val="1"/>
+      <w:numFmt w:val="decimal"/>
+      <w:lvlText w:val="%1.%2.%3.%4."/>
+      <w:lvlJc w:val="left"/>
+      <w:pPr>
+        <w:ind w:left="1728" w:hanging="648"/>
+      </w:pPr>
+      <w:rPr>
+        <w:rFonts w:hint="default"/>
+      </w:rPr>
+    </w:lvl>
+    <w:lvl w:ilvl="4">
+      <w:start w:val="1"/>
+      <w:numFmt w:val="decimal"/>
+      <w:lvlText w:val="%1.%2.%3.%4.%5."/>
+      <w:lvlJc w:val="left"/>
+      <w:pPr>
+        <w:ind w:left="2232" w:hanging="792"/>
+      </w:pPr>
+      <w:rPr>
+        <w:rFonts w:hint="default"/>
+      </w:rPr>
+    </w:lvl>
+    <w:lvl w:ilvl="5">
+      <w:start w:val="1"/>
+      <w:numFmt w:val="decimal"/>
+      <w:lvlText w:val="%1.%2.%3.%4.%5.%6."/>
+      <w:lvlJc w:val="left"/>
+      <w:pPr>
+        <w:ind w:left="2736" w:hanging="936"/>
+      </w:pPr>
+      <w:rPr>
+        <w:rFonts w:hint="default"/>
+      </w:rPr>
+    </w:lvl>
+    <w:lvl w:ilvl="6">
+      <w:start w:val="1"/>
+      <w:numFmt w:val="decimal"/>
+      <w:lvlText w:val="%1.%2.%3.%4.%5.%6.%7."/>
+      <w:lvlJc w:val="left"/>
+      <w:pPr>
+        <w:ind w:left="3240" w:hanging="1080"/>
+      </w:pPr>
+      <w:rPr>
+        <w:rFonts w:hint="default"/>
+      </w:rPr>
+    </w:lvl>
+    <w:lvl w:ilvl="7">
+      <w:start w:val="1"/>
+      <w:numFmt w:val="decimal"/>
+      <w:lvlText w:val="%1.%2.%3.%4.%5.%6.%7.%8."/>
+      <w:lvlJc w:val="left"/>
+      <w:pPr>
+        <w:ind w:left="3744" w:hanging="1224"/>
+      </w:pPr>
+      <w:rPr>
+        <w:rFonts w:hint="default"/>
+      </w:rPr>
+    </w:lvl>
+    <w:lvl w:ilvl="8">
+      <w:start w:val="1"/>
+      <w:numFmt w:val="decimal"/>
+      <w:lvlText w:val="%1.%2.%3.%4.%5.%6.%7.%8.%9."/>
+      <w:lvlJc w:val="left"/>
+      <w:pPr>
+        <w:ind w:left="4320" w:hanging="1440"/>
+      </w:pPr>
+      <w:rPr>
+        <w:rFonts w:hint="default"/>
+      </w:rPr>
+    </w:lvl>
+  </w:abstractNum>
+  <w:abstractNum w:abstractNumId="3" w15:restartNumberingAfterBreak="0">
     <w:nsid w:val="3BF3292E"/>
     <w:multiLevelType w:val="hybridMultilevel"/>
     <w:tmpl w:val="CA12CBAC"/>
@@ -10156,7 +12253,7 @@
       </w:rPr>
     </w:lvl>
   </w:abstractNum>
-  <w:abstractNum w:abstractNumId="3" w15:restartNumberingAfterBreak="0">
+  <w:abstractNum w:abstractNumId="4" w15:restartNumberingAfterBreak="0">
     <w:nsid w:val="453F419E"/>
     <w:multiLevelType w:val="hybridMultilevel"/>
     <w:tmpl w:val="0FFC7360"/>
@@ -10268,7 +12365,7 @@
       </w:rPr>
     </w:lvl>
   </w:abstractNum>
-  <w:abstractNum w:abstractNumId="4" w15:restartNumberingAfterBreak="0">
+  <w:abstractNum w:abstractNumId="5" w15:restartNumberingAfterBreak="0">
     <w:nsid w:val="48552A91"/>
     <w:multiLevelType w:val="multilevel"/>
     <w:tmpl w:val="040C001F"/>
@@ -10354,7 +12451,7 @@
       </w:pPr>
     </w:lvl>
   </w:abstractNum>
-  <w:abstractNum w:abstractNumId="5" w15:restartNumberingAfterBreak="0">
+  <w:abstractNum w:abstractNumId="6" w15:restartNumberingAfterBreak="0">
     <w:nsid w:val="7C4E0904"/>
     <w:multiLevelType w:val="hybridMultilevel"/>
     <w:tmpl w:val="8C38DC4A"/>
@@ -10470,19 +12567,22 @@
     <w:abstractNumId w:val="0"/>
   </w:num>
   <w:num w:numId="2">
-    <w:abstractNumId w:val="2"/>
+    <w:abstractNumId w:val="3"/>
   </w:num>
   <w:num w:numId="3">
-    <w:abstractNumId w:val="5"/>
+    <w:abstractNumId w:val="6"/>
   </w:num>
   <w:num w:numId="4">
     <w:abstractNumId w:val="1"/>
   </w:num>
   <w:num w:numId="5">
-    <w:abstractNumId w:val="3"/>
+    <w:abstractNumId w:val="4"/>
   </w:num>
   <w:num w:numId="6">
-    <w:abstractNumId w:val="4"/>
+    <w:abstractNumId w:val="5"/>
+  </w:num>
+  <w:num w:numId="7">
+    <w:abstractNumId w:val="2"/>
   </w:num>
 </w:numbering>
 </file>
@@ -11050,6 +13150,25 @@
     <w:uiPriority w:val="99"/>
     <w:rsid w:val="00CE39C2"/>
   </w:style>
+  <w:style w:type="table" w:styleId="Grilledutableau">
+    <w:name w:val="Table Grid"/>
+    <w:basedOn w:val="TableauNormal"/>
+    <w:uiPriority w:val="39"/>
+    <w:rsid w:val="00991E95"/>
+    <w:pPr>
+      <w:spacing w:after="0" w:line="240" w:lineRule="auto"/>
+    </w:pPr>
+    <w:tblPr>
+      <w:tblBorders>
+        <w:top w:val="single" w:sz="4" w:space="0" w:color="auto"/>
+        <w:left w:val="single" w:sz="4" w:space="0" w:color="auto"/>
+        <w:bottom w:val="single" w:sz="4" w:space="0" w:color="auto"/>
+        <w:right w:val="single" w:sz="4" w:space="0" w:color="auto"/>
+        <w:insideH w:val="single" w:sz="4" w:space="0" w:color="auto"/>
+        <w:insideV w:val="single" w:sz="4" w:space="0" w:color="auto"/>
+      </w:tblBorders>
+    </w:tblPr>
+  </w:style>
 </w:styles>
 </file>
 

</xml_diff>